<commit_message>
modified projects, and updated project report
</commit_message>
<xml_diff>
--- a/Excel Projects/Bike Store Project Report.docx
+++ b/Excel Projects/Bike Store Project Report.docx
@@ -27,10 +27,66 @@
     </w:p>
     <w:p>
       <w:r>
-        <w:t>This project is based on dataset from Company ABC that deals in bicycles. It contains data about customers that bought or did not buy a bike. I will find insights from this data.</w:t>
-      </w:r>
-      <w:r>
-        <w:t xml:space="preserve"> </w:t>
+        <w:t>This project is based on dataset from Company ABC.</w:t>
+      </w:r>
+      <w:r>
+        <w:t xml:space="preserve"> The company is a store that sells bicycles. The store </w:t>
+      </w:r>
+      <w:r>
+        <w:t>has</w:t>
+      </w:r>
+      <w:r>
+        <w:t xml:space="preserve"> a policy in place that ensures data is collected so that insights can be deduced from </w:t>
+      </w:r>
+      <w:r>
+        <w:t>analyzing collected</w:t>
+      </w:r>
+      <w:r>
+        <w:t xml:space="preserve"> data from its customers. </w:t>
+      </w:r>
+      <w:r>
+        <w:t xml:space="preserve">It contains data about customers that bought or did not buy a bike. </w:t>
+      </w:r>
+    </w:p>
+    <w:p>
+      <w:r>
+        <w:t>Business data has been collected since the inception of the company. They collect data about sales, whether customers have bought bicycles or not; where the customers live; if the customers are married; how many kids they have; their commute distance to work; and other information per the company’s data policy.</w:t>
+      </w:r>
+    </w:p>
+    <w:p>
+      <w:r>
+        <w:t>One major benefit of data analysis is the power to derive insights from data. Data from which you would think no decision can be derived from</w:t>
+      </w:r>
+      <w:r>
+        <w:t xml:space="preserve"> it. But harnessing the power of data analysis can guide you to make informed decisions from the data you analyze. In this project I will analyze the customer data from the bike store and find certain insights that can help the business and provide recommendations.</w:t>
+      </w:r>
+    </w:p>
+    <w:p>
+      <w:pPr>
+        <w:rPr>
+          <w:b/>
+          <w:bCs/>
+        </w:rPr>
+      </w:pPr>
+      <w:r>
+        <w:rPr>
+          <w:b/>
+          <w:bCs/>
+        </w:rPr>
+        <w:t>Tools</w:t>
+      </w:r>
+    </w:p>
+    <w:p>
+      <w:r>
+        <w:t>In this project, I used a spreadsheet application, Microsoft Excel, to analyze and derive my insights. Excel is a powerful tool for analysis. It has loads and lots of analytical functions that help in analyzing data. It has great features that enable visualization. Incredible charts, and Pivot Tables that allow an analyst to group data and analyze them.</w:t>
+      </w:r>
+    </w:p>
+    <w:p>
+      <w:r>
+        <w:t>I use Microsoft Excel throughout the project</w:t>
+      </w:r>
+      <w:r>
+        <w:t>.</w:t>
       </w:r>
     </w:p>
     <w:p>
@@ -46,6 +102,82 @@
           <w:bCs/>
         </w:rPr>
         <w:t>Analysis/Insights</w:t>
+      </w:r>
+    </w:p>
+    <w:p>
+      <w:pPr>
+        <w:rPr>
+          <w:b/>
+          <w:bCs/>
+          <w:i/>
+          <w:iCs/>
+        </w:rPr>
+      </w:pPr>
+      <w:r>
+        <w:rPr>
+          <w:b/>
+          <w:bCs/>
+          <w:i/>
+          <w:iCs/>
+        </w:rPr>
+        <w:t>Data Cleaning</w:t>
+      </w:r>
+    </w:p>
+    <w:p>
+      <w:r>
+        <w:t>The data was in an excel sheet formatted file. I went through the data column by column, familiarizing myself with the data before</w:t>
+      </w:r>
+      <w:r>
+        <w:t xml:space="preserve"> as it is very key for an analyst to be familiar with the data before delving into in-depth analysis. I found blank features during this process. It was up to me to deal with them. I checked for the importance of the blank cells to my whole analysis, and if it would skew or affect my analysis in any way before I made the decision to delete them and replace them with “NULL” values.</w:t>
+      </w:r>
+    </w:p>
+    <w:p>
+      <w:r>
+        <w:t>That was my first part of the data cleaning process. I checked for duplicate values in the dataset, and this was my second step in cleaning the data. There were a number of duplicate data. There were 151 duplicates present. The salary column for the customers wasn’t standardized. It should be in a “Currency” data type so I fixed that.</w:t>
+      </w:r>
+    </w:p>
+    <w:p>
+      <w:r>
+        <w:t>I not</w:t>
+      </w:r>
+      <w:r>
+        <w:t>iced another unseeming problem. The “Marital Status” and “Gender” columns contained single value denotations of their statuses. With M and S for Married and Single respectively, and M and F for Male and Female respectively. It can be confusing so I fixed that by replacing respective vales with the full word.</w:t>
+      </w:r>
+    </w:p>
+    <w:p>
+      <w:r>
+        <w:t xml:space="preserve">There wasn’t any column that showed if the customer had children or not. Except for number of children columns. I wanted to find out how many of the customers had children or not so I created a new column where I derived answers for whether </w:t>
+      </w:r>
+      <w:r>
+        <w:t xml:space="preserve">they had children based on the number of children they had. I also </w:t>
+      </w:r>
+      <w:r>
+        <w:lastRenderedPageBreak/>
+        <w:t xml:space="preserve">went ahead to group the ages of the customers into “Old”, “Youth”, and “Middle Age” to see the interest in the various age groups of our customers. </w:t>
+      </w:r>
+    </w:p>
+    <w:p>
+      <w:r>
+        <w:t>These were the major cleaning steps I took for ensure the data was ready for analysis.</w:t>
+      </w:r>
+    </w:p>
+    <w:p>
+      <w:pPr>
+        <w:rPr>
+          <w:b/>
+          <w:bCs/>
+          <w:i/>
+          <w:iCs/>
+        </w:rPr>
+      </w:pPr>
+      <w:r>
+        <w:rPr>
+          <w:b/>
+          <w:bCs/>
+          <w:i/>
+          <w:iCs/>
+        </w:rPr>
+        <w:t>Insights</w:t>
       </w:r>
     </w:p>
     <w:p>
@@ -246,42 +378,27 @@
     </w:p>
     <w:p>
       <w:r>
-        <w:t>ID</w:t>
-      </w:r>
-      <w:r>
-        <w:t>: This column contains unique values used to identify each row</w:t>
-      </w:r>
-    </w:p>
-    <w:p>
-      <w:r>
-        <w:t>Marital Status</w:t>
-      </w:r>
-      <w:r>
-        <w:t>: This column contains the marital status of each entry, states whether S or M.</w:t>
-      </w:r>
-    </w:p>
-    <w:p>
-      <w:r>
-        <w:t>Gender</w:t>
-      </w:r>
-      <w:r>
-        <w:t>: This column contains the gender description of each entry. M or F.</w:t>
-      </w:r>
-    </w:p>
-    <w:p>
-      <w:r>
-        <w:t>Income</w:t>
-      </w:r>
-      <w:r>
-        <w:t>: This value contains the income of the customer. Expressed in currency datatype.</w:t>
-      </w:r>
-    </w:p>
-    <w:p>
-      <w:r>
-        <w:t>Children</w:t>
-      </w:r>
-      <w:r>
-        <w:t xml:space="preserve">: </w:t>
+        <w:t>ID: This column contains unique values used to identify each row</w:t>
+      </w:r>
+    </w:p>
+    <w:p>
+      <w:r>
+        <w:t>Marital Status: This column contains the marital status of each entry, states whether S or M.</w:t>
+      </w:r>
+    </w:p>
+    <w:p>
+      <w:r>
+        <w:t>Gender: This column contains the gender description of each entry. M or F.</w:t>
+      </w:r>
+    </w:p>
+    <w:p>
+      <w:r>
+        <w:t>Income: This value contains the income of the customer. Expressed in currency datatype.</w:t>
+      </w:r>
+    </w:p>
+    <w:p>
+      <w:r>
+        <w:t xml:space="preserve">Children: </w:t>
       </w:r>
       <w:r>
         <w:t xml:space="preserve">This </w:t>
@@ -322,15 +439,15 @@
     </w:p>
     <w:p>
       <w:r>
+        <w:t>Cars</w:t>
+      </w:r>
+      <w:r>
+        <w:t>: This column consists of values that describe the number of cars the customer has</w:t>
+      </w:r>
+    </w:p>
+    <w:p>
+      <w:r>
         <w:lastRenderedPageBreak/>
-        <w:t>Cars</w:t>
-      </w:r>
-      <w:r>
-        <w:t>: This column consists of values that describe the number of cars the customer has</w:t>
-      </w:r>
-    </w:p>
-    <w:p>
-      <w:r>
         <w:t>Commute Distance</w:t>
       </w:r>
       <w:r>

</xml_diff>

<commit_message>
modified bike store project report. Upgraded dashboard
</commit_message>
<xml_diff>
--- a/Excel Projects/Bike Store Project Report.docx
+++ b/Excel Projects/Bike Store Project Report.docx
@@ -193,6 +193,55 @@
       </w:r>
     </w:p>
     <w:p>
+      <w:r>
+        <w:t>Of the 1000 distinct data we analyzed</w:t>
+      </w:r>
+      <w:r>
+        <w:t>. I found that 51.90% percent of the customers that came to the store did not buy a bike. 25% of them were females and 26.90</w:t>
+      </w:r>
+      <w:r>
+        <w:t xml:space="preserve">% were male demographics. 48.10% of the customers bought a bike, and 24.20% were males whereas 23.90% were females. </w:t>
+      </w:r>
+    </w:p>
+    <w:p>
+      <w:r>
+        <w:rPr>
+          <w:noProof/>
+        </w:rPr>
+        <w:drawing>
+          <wp:anchor distT="0" distB="0" distL="114300" distR="114300" simplePos="0" relativeHeight="251658240" behindDoc="0" locked="0" layoutInCell="1" allowOverlap="1" wp14:anchorId="42A45990" wp14:editId="76BF877F">
+            <wp:simplePos x="0" y="0"/>
+            <wp:positionH relativeFrom="column">
+              <wp:posOffset>752475</wp:posOffset>
+            </wp:positionH>
+            <wp:positionV relativeFrom="paragraph">
+              <wp:posOffset>753110</wp:posOffset>
+            </wp:positionV>
+            <wp:extent cx="4105275" cy="1847850"/>
+            <wp:effectExtent l="0" t="0" r="0" b="0"/>
+            <wp:wrapTopAndBottom/>
+            <wp:docPr id="2136632404" name="Chart 1">
+              <a:extLst xmlns:a="http://schemas.openxmlformats.org/drawingml/2006/main">
+                <a:ext uri="{FF2B5EF4-FFF2-40B4-BE49-F238E27FC236}">
+                  <a16:creationId xmlns:a16="http://schemas.microsoft.com/office/drawing/2014/main" id="{509A3414-4E89-3D41-ECC1-BD8C19F8A10F}"/>
+                </a:ext>
+              </a:extLst>
+            </wp:docPr>
+            <wp:cNvGraphicFramePr/>
+            <a:graphic xmlns:a="http://schemas.openxmlformats.org/drawingml/2006/main">
+              <a:graphicData uri="http://schemas.openxmlformats.org/drawingml/2006/chart">
+                <c:chart xmlns:c="http://schemas.openxmlformats.org/drawingml/2006/chart" xmlns:r="http://schemas.openxmlformats.org/officeDocument/2006/relationships" r:id="rId5"/>
+              </a:graphicData>
+            </a:graphic>
+          </wp:anchor>
+        </w:drawing>
+      </w:r>
+      <w:r>
+        <w:t>We can deduce that majority of the customers were enquirers, and majority were Males with 269 customers to 250 for the Females. And majority of our sales were from Males with 242 sales with 239 for Females.</w:t>
+      </w:r>
+    </w:p>
+    <w:p/>
+    <w:p>
       <w:pPr>
         <w:pStyle w:val="ListParagraph"/>
         <w:numPr>
@@ -205,6 +254,47 @@
       </w:r>
     </w:p>
     <w:p>
+      <w:r>
+        <w:rPr>
+          <w:noProof/>
+        </w:rPr>
+        <w:drawing>
+          <wp:anchor distT="0" distB="0" distL="114300" distR="114300" simplePos="0" relativeHeight="251659264" behindDoc="0" locked="0" layoutInCell="1" allowOverlap="1" wp14:anchorId="0E00C5DA" wp14:editId="01B6F82A">
+            <wp:simplePos x="0" y="0"/>
+            <wp:positionH relativeFrom="column">
+              <wp:posOffset>1038225</wp:posOffset>
+            </wp:positionH>
+            <wp:positionV relativeFrom="paragraph">
+              <wp:posOffset>457835</wp:posOffset>
+            </wp:positionV>
+            <wp:extent cx="3571875" cy="1809750"/>
+            <wp:effectExtent l="0" t="0" r="0" b="0"/>
+            <wp:wrapTopAndBottom/>
+            <wp:docPr id="1358603872" name="Chart 1">
+              <a:extLst xmlns:a="http://schemas.openxmlformats.org/drawingml/2006/main">
+                <a:ext uri="{FF2B5EF4-FFF2-40B4-BE49-F238E27FC236}">
+                  <a16:creationId xmlns:a16="http://schemas.microsoft.com/office/drawing/2014/main" id="{A6BB7777-852D-4F18-B2BB-393D15C2E9B4}"/>
+                </a:ext>
+              </a:extLst>
+            </wp:docPr>
+            <wp:cNvGraphicFramePr/>
+            <a:graphic xmlns:a="http://schemas.openxmlformats.org/drawingml/2006/main">
+              <a:graphicData uri="http://schemas.openxmlformats.org/drawingml/2006/chart">
+                <c:chart xmlns:c="http://schemas.openxmlformats.org/drawingml/2006/chart" xmlns:r="http://schemas.openxmlformats.org/officeDocument/2006/relationships" r:id="rId6"/>
+              </a:graphicData>
+            </a:graphic>
+            <wp14:sizeRelV relativeFrom="margin">
+              <wp14:pctHeight>0</wp14:pctHeight>
+            </wp14:sizeRelV>
+          </wp:anchor>
+        </w:drawing>
+      </w:r>
+      <w:r>
+        <w:t>51.10 % of the customers were Males representing 511 customers, and 48.90% females representing 489 customers.</w:t>
+      </w:r>
+    </w:p>
+    <w:p/>
+    <w:p>
       <w:pPr>
         <w:pStyle w:val="ListParagraph"/>
         <w:numPr>
@@ -237,6 +327,7 @@
         </w:numPr>
       </w:pPr>
       <w:r>
+        <w:lastRenderedPageBreak/>
         <w:t>How many customers within the various commute distances bought a bike</w:t>
       </w:r>
     </w:p>
@@ -447,7 +538,6 @@
     </w:p>
     <w:p>
       <w:r>
-        <w:lastRenderedPageBreak/>
         <w:t>Commute Distance</w:t>
       </w:r>
       <w:r>
@@ -1027,6 +1117,2517 @@
 </w:styles>
 </file>
 
+<file path=word/charts/chart1.xml><?xml version="1.0" encoding="utf-8"?>
+<c:chartSpace xmlns:c="http://schemas.openxmlformats.org/drawingml/2006/chart" xmlns:a="http://schemas.openxmlformats.org/drawingml/2006/main" xmlns:r="http://schemas.openxmlformats.org/officeDocument/2006/relationships" xmlns:c16r2="http://schemas.microsoft.com/office/drawing/2015/06/chart">
+  <c:date1904 val="0"/>
+  <c:lang val="en-US"/>
+  <c:roundedCorners val="0"/>
+  <mc:AlternateContent xmlns:mc="http://schemas.openxmlformats.org/markup-compatibility/2006">
+    <mc:Choice xmlns:c14="http://schemas.microsoft.com/office/drawing/2007/8/2/chart" Requires="c14">
+      <c14:style val="102"/>
+    </mc:Choice>
+    <mc:Fallback>
+      <c:style val="2"/>
+    </mc:Fallback>
+  </mc:AlternateContent>
+  <c:chart>
+    <c:title>
+      <c:tx>
+        <c:rich>
+          <a:bodyPr rot="0" spcFirstLastPara="1" vertOverflow="ellipsis" vert="horz" wrap="square" anchor="ctr" anchorCtr="1"/>
+          <a:lstStyle/>
+          <a:p>
+            <a:pPr>
+              <a:defRPr sz="1400" b="0" i="0" u="none" strike="noStrike" kern="1200" spc="0" baseline="0">
+                <a:solidFill>
+                  <a:schemeClr val="tx1">
+                    <a:lumMod val="65000"/>
+                    <a:lumOff val="35000"/>
+                  </a:schemeClr>
+                </a:solidFill>
+                <a:latin typeface="+mn-lt"/>
+                <a:ea typeface="+mn-ea"/>
+                <a:cs typeface="+mn-cs"/>
+              </a:defRPr>
+            </a:pPr>
+            <a:r>
+              <a:rPr lang="en-US"/>
+              <a:t>How</a:t>
+            </a:r>
+            <a:r>
+              <a:rPr lang="en-US" baseline="0"/>
+              <a:t> many Male/ Females bought or didn't buy a bike?</a:t>
+            </a:r>
+            <a:endParaRPr lang="en-US"/>
+          </a:p>
+        </c:rich>
+      </c:tx>
+      <c:overlay val="0"/>
+      <c:spPr>
+        <a:noFill/>
+        <a:ln>
+          <a:noFill/>
+        </a:ln>
+        <a:effectLst/>
+      </c:spPr>
+      <c:txPr>
+        <a:bodyPr rot="0" spcFirstLastPara="1" vertOverflow="ellipsis" vert="horz" wrap="square" anchor="ctr" anchorCtr="1"/>
+        <a:lstStyle/>
+        <a:p>
+          <a:pPr>
+            <a:defRPr sz="1400" b="0" i="0" u="none" strike="noStrike" kern="1200" spc="0" baseline="0">
+              <a:solidFill>
+                <a:schemeClr val="tx1">
+                  <a:lumMod val="65000"/>
+                  <a:lumOff val="35000"/>
+                </a:schemeClr>
+              </a:solidFill>
+              <a:latin typeface="+mn-lt"/>
+              <a:ea typeface="+mn-ea"/>
+              <a:cs typeface="+mn-cs"/>
+            </a:defRPr>
+          </a:pPr>
+          <a:endParaRPr lang="en-US"/>
+        </a:p>
+      </c:txPr>
+    </c:title>
+    <c:autoTitleDeleted val="0"/>
+    <c:plotArea>
+      <c:layout>
+        <c:manualLayout>
+          <c:layoutTarget val="inner"/>
+          <c:xMode val="edge"/>
+          <c:yMode val="edge"/>
+          <c:x val="8.4251115942293758E-2"/>
+          <c:y val="0.37237113402061855"/>
+          <c:w val="0.8817194950399182"/>
+          <c:h val="0.46353870714614281"/>
+        </c:manualLayout>
+      </c:layout>
+      <c:barChart>
+        <c:barDir val="bar"/>
+        <c:grouping val="clustered"/>
+        <c:varyColors val="0"/>
+        <c:ser>
+          <c:idx val="0"/>
+          <c:order val="0"/>
+          <c:tx>
+            <c:strRef>
+              <c:f>'Tables '!$A$6</c:f>
+              <c:strCache>
+                <c:ptCount val="1"/>
+                <c:pt idx="0">
+                  <c:v>Female</c:v>
+                </c:pt>
+              </c:strCache>
+            </c:strRef>
+          </c:tx>
+          <c:spPr>
+            <a:solidFill>
+              <a:schemeClr val="accent1"/>
+            </a:solidFill>
+            <a:ln>
+              <a:noFill/>
+            </a:ln>
+            <a:effectLst/>
+          </c:spPr>
+          <c:invertIfNegative val="0"/>
+          <c:dLbls>
+            <c:spPr>
+              <a:noFill/>
+              <a:ln>
+                <a:noFill/>
+              </a:ln>
+              <a:effectLst/>
+            </c:spPr>
+            <c:txPr>
+              <a:bodyPr rot="0" spcFirstLastPara="1" vertOverflow="ellipsis" vert="horz" wrap="square" lIns="38100" tIns="19050" rIns="38100" bIns="19050" anchor="ctr" anchorCtr="1">
+                <a:spAutoFit/>
+              </a:bodyPr>
+              <a:lstStyle/>
+              <a:p>
+                <a:pPr>
+                  <a:defRPr sz="900" b="0" i="0" u="none" strike="noStrike" kern="1200" baseline="0">
+                    <a:solidFill>
+                      <a:schemeClr val="tx1">
+                        <a:lumMod val="75000"/>
+                        <a:lumOff val="25000"/>
+                      </a:schemeClr>
+                    </a:solidFill>
+                    <a:latin typeface="+mn-lt"/>
+                    <a:ea typeface="+mn-ea"/>
+                    <a:cs typeface="+mn-cs"/>
+                  </a:defRPr>
+                </a:pPr>
+                <a:endParaRPr lang="en-US"/>
+              </a:p>
+            </c:txPr>
+            <c:dLblPos val="outEnd"/>
+            <c:showLegendKey val="0"/>
+            <c:showVal val="1"/>
+            <c:showCatName val="0"/>
+            <c:showSerName val="0"/>
+            <c:showPercent val="0"/>
+            <c:showBubbleSize val="0"/>
+            <c:showLeaderLines val="0"/>
+            <c:extLst>
+              <c:ext xmlns:c15="http://schemas.microsoft.com/office/drawing/2012/chart" uri="{CE6537A1-D6FC-4f65-9D91-7224C49458BB}">
+                <c15:showLeaderLines val="1"/>
+                <c15:leaderLines>
+                  <c:spPr>
+                    <a:ln w="9525" cap="flat" cmpd="sng" algn="ctr">
+                      <a:solidFill>
+                        <a:schemeClr val="tx1">
+                          <a:lumMod val="35000"/>
+                          <a:lumOff val="65000"/>
+                        </a:schemeClr>
+                      </a:solidFill>
+                      <a:round/>
+                    </a:ln>
+                    <a:effectLst/>
+                  </c:spPr>
+                </c15:leaderLines>
+              </c:ext>
+            </c:extLst>
+          </c:dLbls>
+          <c:cat>
+            <c:strRef>
+              <c:f>'Tables '!$B$4:$C$5</c:f>
+              <c:strCache>
+                <c:ptCount val="2"/>
+                <c:pt idx="0">
+                  <c:v>No</c:v>
+                </c:pt>
+                <c:pt idx="1">
+                  <c:v>Yes</c:v>
+                </c:pt>
+              </c:strCache>
+            </c:strRef>
+          </c:cat>
+          <c:val>
+            <c:numRef>
+              <c:f>'Tables '!$B$6:$C$6</c:f>
+              <c:numCache>
+                <c:formatCode>General</c:formatCode>
+                <c:ptCount val="2"/>
+                <c:pt idx="0">
+                  <c:v>250</c:v>
+                </c:pt>
+                <c:pt idx="1">
+                  <c:v>239</c:v>
+                </c:pt>
+              </c:numCache>
+            </c:numRef>
+          </c:val>
+          <c:extLst>
+            <c:ext xmlns:c16="http://schemas.microsoft.com/office/drawing/2014/chart" uri="{C3380CC4-5D6E-409C-BE32-E72D297353CC}">
+              <c16:uniqueId val="{00000000-558E-44DD-BE85-873B4747B329}"/>
+            </c:ext>
+          </c:extLst>
+        </c:ser>
+        <c:ser>
+          <c:idx val="1"/>
+          <c:order val="1"/>
+          <c:tx>
+            <c:strRef>
+              <c:f>'Tables '!$A$7</c:f>
+              <c:strCache>
+                <c:ptCount val="1"/>
+                <c:pt idx="0">
+                  <c:v>Male</c:v>
+                </c:pt>
+              </c:strCache>
+            </c:strRef>
+          </c:tx>
+          <c:spPr>
+            <a:solidFill>
+              <a:schemeClr val="accent2"/>
+            </a:solidFill>
+            <a:ln>
+              <a:noFill/>
+            </a:ln>
+            <a:effectLst/>
+          </c:spPr>
+          <c:invertIfNegative val="0"/>
+          <c:dLbls>
+            <c:spPr>
+              <a:noFill/>
+              <a:ln>
+                <a:noFill/>
+              </a:ln>
+              <a:effectLst/>
+            </c:spPr>
+            <c:txPr>
+              <a:bodyPr rot="0" spcFirstLastPara="1" vertOverflow="ellipsis" vert="horz" wrap="square" lIns="38100" tIns="19050" rIns="38100" bIns="19050" anchor="ctr" anchorCtr="1">
+                <a:spAutoFit/>
+              </a:bodyPr>
+              <a:lstStyle/>
+              <a:p>
+                <a:pPr>
+                  <a:defRPr sz="900" b="0" i="0" u="none" strike="noStrike" kern="1200" baseline="0">
+                    <a:solidFill>
+                      <a:schemeClr val="tx1">
+                        <a:lumMod val="75000"/>
+                        <a:lumOff val="25000"/>
+                      </a:schemeClr>
+                    </a:solidFill>
+                    <a:latin typeface="+mn-lt"/>
+                    <a:ea typeface="+mn-ea"/>
+                    <a:cs typeface="+mn-cs"/>
+                  </a:defRPr>
+                </a:pPr>
+                <a:endParaRPr lang="en-US"/>
+              </a:p>
+            </c:txPr>
+            <c:dLblPos val="outEnd"/>
+            <c:showLegendKey val="0"/>
+            <c:showVal val="1"/>
+            <c:showCatName val="0"/>
+            <c:showSerName val="0"/>
+            <c:showPercent val="0"/>
+            <c:showBubbleSize val="0"/>
+            <c:showLeaderLines val="0"/>
+            <c:extLst>
+              <c:ext xmlns:c15="http://schemas.microsoft.com/office/drawing/2012/chart" uri="{CE6537A1-D6FC-4f65-9D91-7224C49458BB}">
+                <c15:showLeaderLines val="1"/>
+                <c15:leaderLines>
+                  <c:spPr>
+                    <a:ln w="9525" cap="flat" cmpd="sng" algn="ctr">
+                      <a:solidFill>
+                        <a:schemeClr val="tx1">
+                          <a:lumMod val="35000"/>
+                          <a:lumOff val="65000"/>
+                        </a:schemeClr>
+                      </a:solidFill>
+                      <a:round/>
+                    </a:ln>
+                    <a:effectLst/>
+                  </c:spPr>
+                </c15:leaderLines>
+              </c:ext>
+            </c:extLst>
+          </c:dLbls>
+          <c:cat>
+            <c:strRef>
+              <c:f>'Tables '!$B$4:$C$5</c:f>
+              <c:strCache>
+                <c:ptCount val="2"/>
+                <c:pt idx="0">
+                  <c:v>No</c:v>
+                </c:pt>
+                <c:pt idx="1">
+                  <c:v>Yes</c:v>
+                </c:pt>
+              </c:strCache>
+            </c:strRef>
+          </c:cat>
+          <c:val>
+            <c:numRef>
+              <c:f>'Tables '!$B$7:$C$7</c:f>
+              <c:numCache>
+                <c:formatCode>General</c:formatCode>
+                <c:ptCount val="2"/>
+                <c:pt idx="0">
+                  <c:v>269</c:v>
+                </c:pt>
+                <c:pt idx="1">
+                  <c:v>242</c:v>
+                </c:pt>
+              </c:numCache>
+            </c:numRef>
+          </c:val>
+          <c:extLst>
+            <c:ext xmlns:c16="http://schemas.microsoft.com/office/drawing/2014/chart" uri="{C3380CC4-5D6E-409C-BE32-E72D297353CC}">
+              <c16:uniqueId val="{00000001-558E-44DD-BE85-873B4747B329}"/>
+            </c:ext>
+          </c:extLst>
+        </c:ser>
+        <c:dLbls>
+          <c:dLblPos val="outEnd"/>
+          <c:showLegendKey val="0"/>
+          <c:showVal val="1"/>
+          <c:showCatName val="0"/>
+          <c:showSerName val="0"/>
+          <c:showPercent val="0"/>
+          <c:showBubbleSize val="0"/>
+        </c:dLbls>
+        <c:gapWidth val="182"/>
+        <c:axId val="518568912"/>
+        <c:axId val="518568552"/>
+      </c:barChart>
+      <c:catAx>
+        <c:axId val="518568912"/>
+        <c:scaling>
+          <c:orientation val="minMax"/>
+        </c:scaling>
+        <c:delete val="0"/>
+        <c:axPos val="l"/>
+        <c:numFmt formatCode="General" sourceLinked="1"/>
+        <c:majorTickMark val="none"/>
+        <c:minorTickMark val="none"/>
+        <c:tickLblPos val="nextTo"/>
+        <c:spPr>
+          <a:noFill/>
+          <a:ln w="9525" cap="flat" cmpd="sng" algn="ctr">
+            <a:solidFill>
+              <a:schemeClr val="tx1">
+                <a:lumMod val="15000"/>
+                <a:lumOff val="85000"/>
+              </a:schemeClr>
+            </a:solidFill>
+            <a:round/>
+          </a:ln>
+          <a:effectLst/>
+        </c:spPr>
+        <c:txPr>
+          <a:bodyPr rot="-60000000" spcFirstLastPara="1" vertOverflow="ellipsis" vert="horz" wrap="square" anchor="ctr" anchorCtr="1"/>
+          <a:lstStyle/>
+          <a:p>
+            <a:pPr>
+              <a:defRPr sz="900" b="0" i="0" u="none" strike="noStrike" kern="1200" baseline="0">
+                <a:solidFill>
+                  <a:schemeClr val="tx1">
+                    <a:lumMod val="65000"/>
+                    <a:lumOff val="35000"/>
+                  </a:schemeClr>
+                </a:solidFill>
+                <a:latin typeface="+mn-lt"/>
+                <a:ea typeface="+mn-ea"/>
+                <a:cs typeface="+mn-cs"/>
+              </a:defRPr>
+            </a:pPr>
+            <a:endParaRPr lang="en-US"/>
+          </a:p>
+        </c:txPr>
+        <c:crossAx val="518568552"/>
+        <c:crosses val="autoZero"/>
+        <c:auto val="1"/>
+        <c:lblAlgn val="ctr"/>
+        <c:lblOffset val="100"/>
+        <c:noMultiLvlLbl val="0"/>
+      </c:catAx>
+      <c:valAx>
+        <c:axId val="518568552"/>
+        <c:scaling>
+          <c:orientation val="minMax"/>
+        </c:scaling>
+        <c:delete val="1"/>
+        <c:axPos val="b"/>
+        <c:numFmt formatCode="General" sourceLinked="1"/>
+        <c:majorTickMark val="none"/>
+        <c:minorTickMark val="none"/>
+        <c:tickLblPos val="nextTo"/>
+        <c:crossAx val="518568912"/>
+        <c:crosses val="autoZero"/>
+        <c:crossBetween val="between"/>
+      </c:valAx>
+      <c:spPr>
+        <a:noFill/>
+        <a:ln>
+          <a:noFill/>
+        </a:ln>
+        <a:effectLst/>
+      </c:spPr>
+    </c:plotArea>
+    <c:legend>
+      <c:legendPos val="b"/>
+      <c:overlay val="0"/>
+      <c:spPr>
+        <a:noFill/>
+        <a:ln>
+          <a:noFill/>
+        </a:ln>
+        <a:effectLst/>
+      </c:spPr>
+      <c:txPr>
+        <a:bodyPr rot="0" spcFirstLastPara="1" vertOverflow="ellipsis" vert="horz" wrap="square" anchor="ctr" anchorCtr="1"/>
+        <a:lstStyle/>
+        <a:p>
+          <a:pPr>
+            <a:defRPr sz="900" b="0" i="0" u="none" strike="noStrike" kern="1200" baseline="0">
+              <a:solidFill>
+                <a:schemeClr val="tx1">
+                  <a:lumMod val="65000"/>
+                  <a:lumOff val="35000"/>
+                </a:schemeClr>
+              </a:solidFill>
+              <a:latin typeface="+mn-lt"/>
+              <a:ea typeface="+mn-ea"/>
+              <a:cs typeface="+mn-cs"/>
+            </a:defRPr>
+          </a:pPr>
+          <a:endParaRPr lang="en-US"/>
+        </a:p>
+      </c:txPr>
+    </c:legend>
+    <c:plotVisOnly val="1"/>
+    <c:dispBlanksAs val="gap"/>
+    <c:showDLblsOverMax val="0"/>
+  </c:chart>
+  <c:spPr>
+    <a:solidFill>
+      <a:schemeClr val="bg1"/>
+    </a:solidFill>
+    <a:ln w="9525" cap="flat" cmpd="sng" algn="ctr">
+      <a:noFill/>
+      <a:round/>
+    </a:ln>
+    <a:effectLst/>
+  </c:spPr>
+  <c:txPr>
+    <a:bodyPr/>
+    <a:lstStyle/>
+    <a:p>
+      <a:pPr>
+        <a:defRPr/>
+      </a:pPr>
+      <a:endParaRPr lang="en-US"/>
+    </a:p>
+  </c:txPr>
+  <c:externalData r:id="rId3">
+    <c:autoUpdate val="0"/>
+  </c:externalData>
+</c:chartSpace>
+</file>
+
+<file path=word/charts/chart2.xml><?xml version="1.0" encoding="utf-8"?>
+<c:chartSpace xmlns:c="http://schemas.openxmlformats.org/drawingml/2006/chart" xmlns:a="http://schemas.openxmlformats.org/drawingml/2006/main" xmlns:r="http://schemas.openxmlformats.org/officeDocument/2006/relationships" xmlns:c16r2="http://schemas.microsoft.com/office/drawing/2015/06/chart">
+  <c:date1904 val="0"/>
+  <c:lang val="en-US"/>
+  <c:roundedCorners val="0"/>
+  <mc:AlternateContent xmlns:mc="http://schemas.openxmlformats.org/markup-compatibility/2006">
+    <mc:Choice xmlns:c14="http://schemas.microsoft.com/office/drawing/2007/8/2/chart" Requires="c14">
+      <c14:style val="102"/>
+    </mc:Choice>
+    <mc:Fallback>
+      <c:style val="2"/>
+    </mc:Fallback>
+  </mc:AlternateContent>
+  <c:pivotSource>
+    <c:name>[Bike Store Project.xlsx]Pivot Table!Purchases Per Gender</c:name>
+    <c:fmtId val="-1"/>
+  </c:pivotSource>
+  <c:chart>
+    <c:title>
+      <c:tx>
+        <c:rich>
+          <a:bodyPr rot="0" spcFirstLastPara="1" vertOverflow="ellipsis" vert="horz" wrap="square" anchor="ctr" anchorCtr="1"/>
+          <a:lstStyle/>
+          <a:p>
+            <a:pPr>
+              <a:defRPr sz="1400" b="0" i="0" u="none" strike="noStrike" kern="1200" spc="0" baseline="0">
+                <a:solidFill>
+                  <a:schemeClr val="tx1">
+                    <a:lumMod val="65000"/>
+                    <a:lumOff val="35000"/>
+                  </a:schemeClr>
+                </a:solidFill>
+                <a:latin typeface="+mn-lt"/>
+                <a:ea typeface="+mn-ea"/>
+                <a:cs typeface="+mn-cs"/>
+              </a:defRPr>
+            </a:pPr>
+            <a:r>
+              <a:rPr lang="en-US"/>
+              <a:t>Gender Distribution</a:t>
+            </a:r>
+          </a:p>
+        </c:rich>
+      </c:tx>
+      <c:overlay val="0"/>
+      <c:spPr>
+        <a:noFill/>
+        <a:ln>
+          <a:noFill/>
+        </a:ln>
+        <a:effectLst/>
+      </c:spPr>
+      <c:txPr>
+        <a:bodyPr rot="0" spcFirstLastPara="1" vertOverflow="ellipsis" vert="horz" wrap="square" anchor="ctr" anchorCtr="1"/>
+        <a:lstStyle/>
+        <a:p>
+          <a:pPr>
+            <a:defRPr sz="1400" b="0" i="0" u="none" strike="noStrike" kern="1200" spc="0" baseline="0">
+              <a:solidFill>
+                <a:schemeClr val="tx1">
+                  <a:lumMod val="65000"/>
+                  <a:lumOff val="35000"/>
+                </a:schemeClr>
+              </a:solidFill>
+              <a:latin typeface="+mn-lt"/>
+              <a:ea typeface="+mn-ea"/>
+              <a:cs typeface="+mn-cs"/>
+            </a:defRPr>
+          </a:pPr>
+          <a:endParaRPr lang="en-US"/>
+        </a:p>
+      </c:txPr>
+    </c:title>
+    <c:autoTitleDeleted val="0"/>
+    <c:pivotFmts>
+      <c:pivotFmt>
+        <c:idx val="0"/>
+        <c:spPr>
+          <a:solidFill>
+            <a:schemeClr val="accent1"/>
+          </a:solidFill>
+          <a:ln>
+            <a:noFill/>
+          </a:ln>
+          <a:effectLst/>
+        </c:spPr>
+        <c:marker>
+          <c:symbol val="none"/>
+        </c:marker>
+        <c:dLbl>
+          <c:idx val="0"/>
+          <c:spPr>
+            <a:noFill/>
+            <a:ln>
+              <a:noFill/>
+            </a:ln>
+            <a:effectLst/>
+          </c:spPr>
+          <c:txPr>
+            <a:bodyPr rot="0" spcFirstLastPara="1" vertOverflow="ellipsis" vert="horz" wrap="square" lIns="38100" tIns="19050" rIns="38100" bIns="19050" anchor="ctr" anchorCtr="1">
+              <a:spAutoFit/>
+            </a:bodyPr>
+            <a:lstStyle/>
+            <a:p>
+              <a:pPr>
+                <a:defRPr sz="900" b="0" i="0" u="none" strike="noStrike" kern="1200" baseline="0">
+                  <a:solidFill>
+                    <a:schemeClr val="tx1">
+                      <a:lumMod val="75000"/>
+                      <a:lumOff val="25000"/>
+                    </a:schemeClr>
+                  </a:solidFill>
+                  <a:latin typeface="+mn-lt"/>
+                  <a:ea typeface="+mn-ea"/>
+                  <a:cs typeface="+mn-cs"/>
+                </a:defRPr>
+              </a:pPr>
+              <a:endParaRPr lang="en-US"/>
+            </a:p>
+          </c:txPr>
+          <c:showLegendKey val="0"/>
+          <c:showVal val="0"/>
+          <c:showCatName val="0"/>
+          <c:showSerName val="0"/>
+          <c:showPercent val="0"/>
+          <c:showBubbleSize val="0"/>
+          <c:extLst>
+            <c:ext xmlns:c15="http://schemas.microsoft.com/office/drawing/2012/chart" uri="{CE6537A1-D6FC-4f65-9D91-7224C49458BB}"/>
+          </c:extLst>
+        </c:dLbl>
+      </c:pivotFmt>
+      <c:pivotFmt>
+        <c:idx val="1"/>
+        <c:spPr>
+          <a:solidFill>
+            <a:schemeClr val="accent1"/>
+          </a:solidFill>
+          <a:ln>
+            <a:noFill/>
+          </a:ln>
+          <a:effectLst/>
+        </c:spPr>
+        <c:marker>
+          <c:symbol val="none"/>
+        </c:marker>
+        <c:dLbl>
+          <c:idx val="0"/>
+          <c:spPr>
+            <a:noFill/>
+            <a:ln>
+              <a:noFill/>
+            </a:ln>
+            <a:effectLst/>
+          </c:spPr>
+          <c:txPr>
+            <a:bodyPr rot="0" spcFirstLastPara="1" vertOverflow="ellipsis" vert="horz" wrap="square" lIns="38100" tIns="19050" rIns="38100" bIns="19050" anchor="ctr" anchorCtr="1">
+              <a:spAutoFit/>
+            </a:bodyPr>
+            <a:lstStyle/>
+            <a:p>
+              <a:pPr>
+                <a:defRPr sz="900" b="0" i="0" u="none" strike="noStrike" kern="1200" baseline="0">
+                  <a:solidFill>
+                    <a:schemeClr val="tx1">
+                      <a:lumMod val="75000"/>
+                      <a:lumOff val="25000"/>
+                    </a:schemeClr>
+                  </a:solidFill>
+                  <a:latin typeface="+mn-lt"/>
+                  <a:ea typeface="+mn-ea"/>
+                  <a:cs typeface="+mn-cs"/>
+                </a:defRPr>
+              </a:pPr>
+              <a:endParaRPr lang="en-US"/>
+            </a:p>
+          </c:txPr>
+          <c:showLegendKey val="0"/>
+          <c:showVal val="0"/>
+          <c:showCatName val="0"/>
+          <c:showSerName val="0"/>
+          <c:showPercent val="0"/>
+          <c:showBubbleSize val="0"/>
+          <c:extLst>
+            <c:ext xmlns:c15="http://schemas.microsoft.com/office/drawing/2012/chart" uri="{CE6537A1-D6FC-4f65-9D91-7224C49458BB}"/>
+          </c:extLst>
+        </c:dLbl>
+      </c:pivotFmt>
+      <c:pivotFmt>
+        <c:idx val="2"/>
+        <c:spPr>
+          <a:solidFill>
+            <a:schemeClr val="accent1"/>
+          </a:solidFill>
+          <a:ln>
+            <a:noFill/>
+          </a:ln>
+          <a:effectLst/>
+        </c:spPr>
+        <c:marker>
+          <c:symbol val="none"/>
+        </c:marker>
+        <c:dLbl>
+          <c:idx val="0"/>
+          <c:spPr>
+            <a:noFill/>
+            <a:ln>
+              <a:noFill/>
+            </a:ln>
+            <a:effectLst/>
+          </c:spPr>
+          <c:txPr>
+            <a:bodyPr rot="0" spcFirstLastPara="1" vertOverflow="ellipsis" vert="horz" wrap="square" lIns="38100" tIns="19050" rIns="38100" bIns="19050" anchor="ctr" anchorCtr="1">
+              <a:spAutoFit/>
+            </a:bodyPr>
+            <a:lstStyle/>
+            <a:p>
+              <a:pPr>
+                <a:defRPr sz="900" b="0" i="0" u="none" strike="noStrike" kern="1200" baseline="0">
+                  <a:solidFill>
+                    <a:schemeClr val="tx1">
+                      <a:lumMod val="75000"/>
+                      <a:lumOff val="25000"/>
+                    </a:schemeClr>
+                  </a:solidFill>
+                  <a:latin typeface="+mn-lt"/>
+                  <a:ea typeface="+mn-ea"/>
+                  <a:cs typeface="+mn-cs"/>
+                </a:defRPr>
+              </a:pPr>
+              <a:endParaRPr lang="en-US"/>
+            </a:p>
+          </c:txPr>
+          <c:showLegendKey val="0"/>
+          <c:showVal val="0"/>
+          <c:showCatName val="0"/>
+          <c:showSerName val="0"/>
+          <c:showPercent val="0"/>
+          <c:showBubbleSize val="0"/>
+          <c:extLst>
+            <c:ext xmlns:c15="http://schemas.microsoft.com/office/drawing/2012/chart" uri="{CE6537A1-D6FC-4f65-9D91-7224C49458BB}"/>
+          </c:extLst>
+        </c:dLbl>
+      </c:pivotFmt>
+      <c:pivotFmt>
+        <c:idx val="3"/>
+        <c:spPr>
+          <a:solidFill>
+            <a:schemeClr val="accent1"/>
+          </a:solidFill>
+          <a:ln>
+            <a:noFill/>
+          </a:ln>
+          <a:effectLst/>
+        </c:spPr>
+        <c:marker>
+          <c:symbol val="none"/>
+        </c:marker>
+        <c:dLbl>
+          <c:idx val="0"/>
+          <c:spPr>
+            <a:noFill/>
+            <a:ln>
+              <a:noFill/>
+            </a:ln>
+            <a:effectLst/>
+          </c:spPr>
+          <c:txPr>
+            <a:bodyPr rot="0" spcFirstLastPara="1" vertOverflow="ellipsis" vert="horz" wrap="square" lIns="38100" tIns="19050" rIns="38100" bIns="19050" anchor="ctr" anchorCtr="1">
+              <a:spAutoFit/>
+            </a:bodyPr>
+            <a:lstStyle/>
+            <a:p>
+              <a:pPr>
+                <a:defRPr sz="900" b="0" i="0" u="none" strike="noStrike" kern="1200" baseline="0">
+                  <a:solidFill>
+                    <a:schemeClr val="tx1">
+                      <a:lumMod val="75000"/>
+                      <a:lumOff val="25000"/>
+                    </a:schemeClr>
+                  </a:solidFill>
+                  <a:latin typeface="+mn-lt"/>
+                  <a:ea typeface="+mn-ea"/>
+                  <a:cs typeface="+mn-cs"/>
+                </a:defRPr>
+              </a:pPr>
+              <a:endParaRPr lang="en-US"/>
+            </a:p>
+          </c:txPr>
+          <c:showLegendKey val="0"/>
+          <c:showVal val="0"/>
+          <c:showCatName val="0"/>
+          <c:showSerName val="0"/>
+          <c:showPercent val="0"/>
+          <c:showBubbleSize val="0"/>
+          <c:extLst>
+            <c:ext xmlns:c15="http://schemas.microsoft.com/office/drawing/2012/chart" uri="{CE6537A1-D6FC-4f65-9D91-7224C49458BB}"/>
+          </c:extLst>
+        </c:dLbl>
+      </c:pivotFmt>
+      <c:pivotFmt>
+        <c:idx val="4"/>
+        <c:spPr>
+          <a:solidFill>
+            <a:schemeClr val="accent1"/>
+          </a:solidFill>
+          <a:ln>
+            <a:noFill/>
+          </a:ln>
+          <a:effectLst/>
+        </c:spPr>
+        <c:marker>
+          <c:symbol val="none"/>
+        </c:marker>
+        <c:dLbl>
+          <c:idx val="0"/>
+          <c:spPr>
+            <a:noFill/>
+            <a:ln>
+              <a:noFill/>
+            </a:ln>
+            <a:effectLst/>
+          </c:spPr>
+          <c:txPr>
+            <a:bodyPr rot="0" spcFirstLastPara="1" vertOverflow="ellipsis" vert="horz" wrap="square" lIns="38100" tIns="19050" rIns="38100" bIns="19050" anchor="ctr" anchorCtr="1">
+              <a:spAutoFit/>
+            </a:bodyPr>
+            <a:lstStyle/>
+            <a:p>
+              <a:pPr>
+                <a:defRPr sz="900" b="0" i="0" u="none" strike="noStrike" kern="1200" baseline="0">
+                  <a:solidFill>
+                    <a:schemeClr val="tx1">
+                      <a:lumMod val="75000"/>
+                      <a:lumOff val="25000"/>
+                    </a:schemeClr>
+                  </a:solidFill>
+                  <a:latin typeface="+mn-lt"/>
+                  <a:ea typeface="+mn-ea"/>
+                  <a:cs typeface="+mn-cs"/>
+                </a:defRPr>
+              </a:pPr>
+              <a:endParaRPr lang="en-US"/>
+            </a:p>
+          </c:txPr>
+          <c:dLblPos val="outEnd"/>
+          <c:showLegendKey val="0"/>
+          <c:showVal val="1"/>
+          <c:showCatName val="0"/>
+          <c:showSerName val="0"/>
+          <c:showPercent val="0"/>
+          <c:showBubbleSize val="0"/>
+          <c:extLst>
+            <c:ext xmlns:c15="http://schemas.microsoft.com/office/drawing/2012/chart" uri="{CE6537A1-D6FC-4f65-9D91-7224C49458BB}"/>
+          </c:extLst>
+        </c:dLbl>
+      </c:pivotFmt>
+      <c:pivotFmt>
+        <c:idx val="5"/>
+        <c:spPr>
+          <a:solidFill>
+            <a:schemeClr val="accent1"/>
+          </a:solidFill>
+          <a:ln>
+            <a:noFill/>
+          </a:ln>
+          <a:effectLst/>
+        </c:spPr>
+        <c:marker>
+          <c:symbol val="none"/>
+        </c:marker>
+        <c:dLbl>
+          <c:idx val="0"/>
+          <c:spPr>
+            <a:noFill/>
+            <a:ln>
+              <a:noFill/>
+            </a:ln>
+            <a:effectLst/>
+          </c:spPr>
+          <c:txPr>
+            <a:bodyPr rot="0" spcFirstLastPara="1" vertOverflow="ellipsis" vert="horz" wrap="square" lIns="38100" tIns="19050" rIns="38100" bIns="19050" anchor="ctr" anchorCtr="1">
+              <a:spAutoFit/>
+            </a:bodyPr>
+            <a:lstStyle/>
+            <a:p>
+              <a:pPr>
+                <a:defRPr sz="900" b="0" i="0" u="none" strike="noStrike" kern="1200" baseline="0">
+                  <a:solidFill>
+                    <a:schemeClr val="tx1">
+                      <a:lumMod val="75000"/>
+                      <a:lumOff val="25000"/>
+                    </a:schemeClr>
+                  </a:solidFill>
+                  <a:latin typeface="+mn-lt"/>
+                  <a:ea typeface="+mn-ea"/>
+                  <a:cs typeface="+mn-cs"/>
+                </a:defRPr>
+              </a:pPr>
+              <a:endParaRPr lang="en-US"/>
+            </a:p>
+          </c:txPr>
+          <c:dLblPos val="outEnd"/>
+          <c:showLegendKey val="0"/>
+          <c:showVal val="1"/>
+          <c:showCatName val="0"/>
+          <c:showSerName val="0"/>
+          <c:showPercent val="0"/>
+          <c:showBubbleSize val="0"/>
+          <c:extLst>
+            <c:ext xmlns:c15="http://schemas.microsoft.com/office/drawing/2012/chart" uri="{CE6537A1-D6FC-4f65-9D91-7224C49458BB}"/>
+          </c:extLst>
+        </c:dLbl>
+      </c:pivotFmt>
+      <c:pivotFmt>
+        <c:idx val="6"/>
+        <c:spPr>
+          <a:solidFill>
+            <a:schemeClr val="accent1"/>
+          </a:solidFill>
+          <a:ln>
+            <a:noFill/>
+          </a:ln>
+          <a:effectLst/>
+        </c:spPr>
+        <c:marker>
+          <c:symbol val="none"/>
+        </c:marker>
+        <c:dLbl>
+          <c:idx val="0"/>
+          <c:spPr>
+            <a:noFill/>
+            <a:ln>
+              <a:noFill/>
+            </a:ln>
+            <a:effectLst/>
+          </c:spPr>
+          <c:txPr>
+            <a:bodyPr rot="0" spcFirstLastPara="1" vertOverflow="ellipsis" vert="horz" wrap="square" lIns="38100" tIns="19050" rIns="38100" bIns="19050" anchor="ctr" anchorCtr="0">
+              <a:spAutoFit/>
+            </a:bodyPr>
+            <a:lstStyle/>
+            <a:p>
+              <a:pPr algn="ctr">
+                <a:defRPr lang="en-US" sz="900" b="0" i="0" u="none" strike="noStrike" kern="1200" baseline="0">
+                  <a:solidFill>
+                    <a:schemeClr val="tx1"/>
+                  </a:solidFill>
+                  <a:latin typeface="+mn-lt"/>
+                  <a:ea typeface="+mn-ea"/>
+                  <a:cs typeface="+mn-cs"/>
+                </a:defRPr>
+              </a:pPr>
+              <a:endParaRPr lang="en-US"/>
+            </a:p>
+          </c:txPr>
+          <c:dLblPos val="outEnd"/>
+          <c:showLegendKey val="0"/>
+          <c:showVal val="1"/>
+          <c:showCatName val="0"/>
+          <c:showSerName val="0"/>
+          <c:showPercent val="0"/>
+          <c:showBubbleSize val="0"/>
+          <c:extLst>
+            <c:ext xmlns:c15="http://schemas.microsoft.com/office/drawing/2012/chart" uri="{CE6537A1-D6FC-4f65-9D91-7224C49458BB}"/>
+          </c:extLst>
+        </c:dLbl>
+      </c:pivotFmt>
+      <c:pivotFmt>
+        <c:idx val="7"/>
+        <c:spPr>
+          <a:solidFill>
+            <a:srgbClr val="FFFF00"/>
+          </a:solidFill>
+          <a:ln>
+            <a:noFill/>
+          </a:ln>
+          <a:effectLst/>
+        </c:spPr>
+      </c:pivotFmt>
+      <c:pivotFmt>
+        <c:idx val="8"/>
+        <c:spPr>
+          <a:solidFill>
+            <a:srgbClr val="002060"/>
+          </a:solidFill>
+          <a:ln>
+            <a:noFill/>
+          </a:ln>
+          <a:effectLst/>
+        </c:spPr>
+      </c:pivotFmt>
+      <c:pivotFmt>
+        <c:idx val="9"/>
+        <c:spPr>
+          <a:solidFill>
+            <a:schemeClr val="accent1"/>
+          </a:solidFill>
+          <a:ln>
+            <a:noFill/>
+          </a:ln>
+          <a:effectLst/>
+        </c:spPr>
+        <c:marker>
+          <c:symbol val="none"/>
+        </c:marker>
+        <c:dLbl>
+          <c:idx val="0"/>
+          <c:spPr>
+            <a:noFill/>
+            <a:ln>
+              <a:noFill/>
+            </a:ln>
+            <a:effectLst/>
+          </c:spPr>
+          <c:txPr>
+            <a:bodyPr rot="0" spcFirstLastPara="1" vertOverflow="ellipsis" vert="horz" wrap="square" lIns="38100" tIns="19050" rIns="38100" bIns="19050" anchor="ctr" anchorCtr="0">
+              <a:spAutoFit/>
+            </a:bodyPr>
+            <a:lstStyle/>
+            <a:p>
+              <a:pPr algn="ctr">
+                <a:defRPr lang="en-US" sz="900" b="0" i="0" u="none" strike="noStrike" kern="1200" baseline="0">
+                  <a:solidFill>
+                    <a:schemeClr val="tx1"/>
+                  </a:solidFill>
+                  <a:latin typeface="+mn-lt"/>
+                  <a:ea typeface="+mn-ea"/>
+                  <a:cs typeface="+mn-cs"/>
+                </a:defRPr>
+              </a:pPr>
+              <a:endParaRPr lang="en-US"/>
+            </a:p>
+          </c:txPr>
+          <c:dLblPos val="outEnd"/>
+          <c:showLegendKey val="0"/>
+          <c:showVal val="1"/>
+          <c:showCatName val="0"/>
+          <c:showSerName val="0"/>
+          <c:showPercent val="0"/>
+          <c:showBubbleSize val="0"/>
+          <c:extLst>
+            <c:ext xmlns:c15="http://schemas.microsoft.com/office/drawing/2012/chart" uri="{CE6537A1-D6FC-4f65-9D91-7224C49458BB}"/>
+          </c:extLst>
+        </c:dLbl>
+      </c:pivotFmt>
+      <c:pivotFmt>
+        <c:idx val="10"/>
+        <c:spPr>
+          <a:solidFill>
+            <a:srgbClr val="002060"/>
+          </a:solidFill>
+          <a:ln>
+            <a:noFill/>
+          </a:ln>
+          <a:effectLst/>
+        </c:spPr>
+      </c:pivotFmt>
+      <c:pivotFmt>
+        <c:idx val="11"/>
+        <c:spPr>
+          <a:solidFill>
+            <a:srgbClr val="FFFF00"/>
+          </a:solidFill>
+          <a:ln>
+            <a:noFill/>
+          </a:ln>
+          <a:effectLst/>
+        </c:spPr>
+      </c:pivotFmt>
+      <c:pivotFmt>
+        <c:idx val="12"/>
+        <c:spPr>
+          <a:solidFill>
+            <a:schemeClr val="accent1"/>
+          </a:solidFill>
+          <a:ln>
+            <a:noFill/>
+          </a:ln>
+          <a:effectLst/>
+        </c:spPr>
+        <c:marker>
+          <c:symbol val="none"/>
+        </c:marker>
+        <c:dLbl>
+          <c:idx val="0"/>
+          <c:spPr>
+            <a:noFill/>
+            <a:ln>
+              <a:noFill/>
+            </a:ln>
+            <a:effectLst/>
+          </c:spPr>
+          <c:txPr>
+            <a:bodyPr rot="0" spcFirstLastPara="1" vertOverflow="ellipsis" vert="horz" wrap="square" lIns="38100" tIns="19050" rIns="38100" bIns="19050" anchor="ctr" anchorCtr="0">
+              <a:spAutoFit/>
+            </a:bodyPr>
+            <a:lstStyle/>
+            <a:p>
+              <a:pPr algn="ctr">
+                <a:defRPr lang="en-US" sz="900" b="0" i="0" u="none" strike="noStrike" kern="1200" baseline="0">
+                  <a:solidFill>
+                    <a:schemeClr val="tx1"/>
+                  </a:solidFill>
+                  <a:latin typeface="+mn-lt"/>
+                  <a:ea typeface="+mn-ea"/>
+                  <a:cs typeface="+mn-cs"/>
+                </a:defRPr>
+              </a:pPr>
+              <a:endParaRPr lang="en-US"/>
+            </a:p>
+          </c:txPr>
+          <c:dLblPos val="outEnd"/>
+          <c:showLegendKey val="0"/>
+          <c:showVal val="1"/>
+          <c:showCatName val="0"/>
+          <c:showSerName val="0"/>
+          <c:showPercent val="0"/>
+          <c:showBubbleSize val="0"/>
+          <c:extLst>
+            <c:ext xmlns:c15="http://schemas.microsoft.com/office/drawing/2012/chart" uri="{CE6537A1-D6FC-4f65-9D91-7224C49458BB}"/>
+          </c:extLst>
+        </c:dLbl>
+      </c:pivotFmt>
+      <c:pivotFmt>
+        <c:idx val="13"/>
+        <c:spPr>
+          <a:solidFill>
+            <a:srgbClr val="002060"/>
+          </a:solidFill>
+          <a:ln>
+            <a:noFill/>
+          </a:ln>
+          <a:effectLst/>
+        </c:spPr>
+      </c:pivotFmt>
+      <c:pivotFmt>
+        <c:idx val="14"/>
+        <c:spPr>
+          <a:solidFill>
+            <a:srgbClr val="FFFF00"/>
+          </a:solidFill>
+          <a:ln>
+            <a:noFill/>
+          </a:ln>
+          <a:effectLst/>
+        </c:spPr>
+      </c:pivotFmt>
+    </c:pivotFmts>
+    <c:plotArea>
+      <c:layout>
+        <c:manualLayout>
+          <c:layoutTarget val="inner"/>
+          <c:xMode val="edge"/>
+          <c:yMode val="edge"/>
+          <c:x val="0.12277025371828523"/>
+          <c:y val="0.10738255033557047"/>
+          <c:w val="0.85945196850393701"/>
+          <c:h val="0.69397523296165164"/>
+        </c:manualLayout>
+      </c:layout>
+      <c:barChart>
+        <c:barDir val="col"/>
+        <c:grouping val="clustered"/>
+        <c:varyColors val="0"/>
+        <c:ser>
+          <c:idx val="0"/>
+          <c:order val="0"/>
+          <c:tx>
+            <c:strRef>
+              <c:f>'Pivot Table'!$B$6</c:f>
+              <c:strCache>
+                <c:ptCount val="1"/>
+                <c:pt idx="0">
+                  <c:v>Total</c:v>
+                </c:pt>
+              </c:strCache>
+            </c:strRef>
+          </c:tx>
+          <c:spPr>
+            <a:solidFill>
+              <a:schemeClr val="accent1"/>
+            </a:solidFill>
+            <a:ln>
+              <a:noFill/>
+            </a:ln>
+            <a:effectLst/>
+          </c:spPr>
+          <c:invertIfNegative val="0"/>
+          <c:dPt>
+            <c:idx val="0"/>
+            <c:invertIfNegative val="0"/>
+            <c:bubble3D val="0"/>
+            <c:spPr>
+              <a:solidFill>
+                <a:srgbClr val="002060"/>
+              </a:solidFill>
+              <a:ln>
+                <a:noFill/>
+              </a:ln>
+              <a:effectLst/>
+            </c:spPr>
+            <c:extLst>
+              <c:ext xmlns:c16="http://schemas.microsoft.com/office/drawing/2014/chart" uri="{C3380CC4-5D6E-409C-BE32-E72D297353CC}">
+                <c16:uniqueId val="{00000001-624D-4BA8-994C-723C68818E2C}"/>
+              </c:ext>
+            </c:extLst>
+          </c:dPt>
+          <c:dPt>
+            <c:idx val="1"/>
+            <c:invertIfNegative val="0"/>
+            <c:bubble3D val="0"/>
+            <c:spPr>
+              <a:solidFill>
+                <a:srgbClr val="FFFF00"/>
+              </a:solidFill>
+              <a:ln>
+                <a:noFill/>
+              </a:ln>
+              <a:effectLst/>
+            </c:spPr>
+            <c:extLst>
+              <c:ext xmlns:c16="http://schemas.microsoft.com/office/drawing/2014/chart" uri="{C3380CC4-5D6E-409C-BE32-E72D297353CC}">
+                <c16:uniqueId val="{00000003-624D-4BA8-994C-723C68818E2C}"/>
+              </c:ext>
+            </c:extLst>
+          </c:dPt>
+          <c:dLbls>
+            <c:spPr>
+              <a:noFill/>
+              <a:ln>
+                <a:noFill/>
+              </a:ln>
+              <a:effectLst/>
+            </c:spPr>
+            <c:txPr>
+              <a:bodyPr rot="0" spcFirstLastPara="1" vertOverflow="ellipsis" vert="horz" wrap="square" lIns="38100" tIns="19050" rIns="38100" bIns="19050" anchor="ctr" anchorCtr="0">
+                <a:spAutoFit/>
+              </a:bodyPr>
+              <a:lstStyle/>
+              <a:p>
+                <a:pPr algn="ctr">
+                  <a:defRPr lang="en-US" sz="900" b="0" i="0" u="none" strike="noStrike" kern="1200" baseline="0">
+                    <a:solidFill>
+                      <a:schemeClr val="tx1"/>
+                    </a:solidFill>
+                    <a:latin typeface="+mn-lt"/>
+                    <a:ea typeface="+mn-ea"/>
+                    <a:cs typeface="+mn-cs"/>
+                  </a:defRPr>
+                </a:pPr>
+                <a:endParaRPr lang="en-US"/>
+              </a:p>
+            </c:txPr>
+            <c:dLblPos val="outEnd"/>
+            <c:showLegendKey val="0"/>
+            <c:showVal val="1"/>
+            <c:showCatName val="0"/>
+            <c:showSerName val="0"/>
+            <c:showPercent val="0"/>
+            <c:showBubbleSize val="0"/>
+            <c:showLeaderLines val="0"/>
+            <c:extLst>
+              <c:ext xmlns:c15="http://schemas.microsoft.com/office/drawing/2012/chart" uri="{CE6537A1-D6FC-4f65-9D91-7224C49458BB}">
+                <c15:showLeaderLines val="1"/>
+                <c15:leaderLines>
+                  <c:spPr>
+                    <a:ln w="9525" cap="flat" cmpd="sng" algn="ctr">
+                      <a:solidFill>
+                        <a:schemeClr val="tx1">
+                          <a:lumMod val="35000"/>
+                          <a:lumOff val="65000"/>
+                        </a:schemeClr>
+                      </a:solidFill>
+                      <a:round/>
+                    </a:ln>
+                    <a:effectLst/>
+                  </c:spPr>
+                </c15:leaderLines>
+              </c:ext>
+            </c:extLst>
+          </c:dLbls>
+          <c:cat>
+            <c:strRef>
+              <c:f>'Pivot Table'!$A$7:$A$9</c:f>
+              <c:strCache>
+                <c:ptCount val="2"/>
+                <c:pt idx="0">
+                  <c:v>Female</c:v>
+                </c:pt>
+                <c:pt idx="1">
+                  <c:v>Male</c:v>
+                </c:pt>
+              </c:strCache>
+            </c:strRef>
+          </c:cat>
+          <c:val>
+            <c:numRef>
+              <c:f>'Pivot Table'!$B$7:$B$9</c:f>
+              <c:numCache>
+                <c:formatCode>General</c:formatCode>
+                <c:ptCount val="2"/>
+                <c:pt idx="0">
+                  <c:v>489</c:v>
+                </c:pt>
+                <c:pt idx="1">
+                  <c:v>511</c:v>
+                </c:pt>
+              </c:numCache>
+            </c:numRef>
+          </c:val>
+          <c:extLst>
+            <c:ext xmlns:c16="http://schemas.microsoft.com/office/drawing/2014/chart" uri="{C3380CC4-5D6E-409C-BE32-E72D297353CC}">
+              <c16:uniqueId val="{00000004-624D-4BA8-994C-723C68818E2C}"/>
+            </c:ext>
+          </c:extLst>
+        </c:ser>
+        <c:dLbls>
+          <c:dLblPos val="outEnd"/>
+          <c:showLegendKey val="0"/>
+          <c:showVal val="1"/>
+          <c:showCatName val="0"/>
+          <c:showSerName val="0"/>
+          <c:showPercent val="0"/>
+          <c:showBubbleSize val="0"/>
+        </c:dLbls>
+        <c:gapWidth val="219"/>
+        <c:overlap val="-27"/>
+        <c:axId val="488996784"/>
+        <c:axId val="488995704"/>
+      </c:barChart>
+      <c:catAx>
+        <c:axId val="488996784"/>
+        <c:scaling>
+          <c:orientation val="minMax"/>
+        </c:scaling>
+        <c:delete val="0"/>
+        <c:axPos val="b"/>
+        <c:numFmt formatCode="General" sourceLinked="1"/>
+        <c:majorTickMark val="out"/>
+        <c:minorTickMark val="none"/>
+        <c:tickLblPos val="nextTo"/>
+        <c:spPr>
+          <a:noFill/>
+          <a:ln w="9525" cap="flat" cmpd="sng" algn="ctr">
+            <a:solidFill>
+              <a:schemeClr val="tx1">
+                <a:lumMod val="15000"/>
+                <a:lumOff val="85000"/>
+              </a:schemeClr>
+            </a:solidFill>
+            <a:round/>
+          </a:ln>
+          <a:effectLst/>
+        </c:spPr>
+        <c:txPr>
+          <a:bodyPr rot="-60000000" spcFirstLastPara="1" vertOverflow="ellipsis" vert="horz" wrap="square" anchor="ctr" anchorCtr="1"/>
+          <a:lstStyle/>
+          <a:p>
+            <a:pPr algn="ctr">
+              <a:defRPr lang="en-US" sz="900" b="0" i="0" u="none" strike="noStrike" kern="1200" baseline="0">
+                <a:solidFill>
+                  <a:schemeClr val="tx1"/>
+                </a:solidFill>
+                <a:latin typeface="+mn-lt"/>
+                <a:ea typeface="+mn-ea"/>
+                <a:cs typeface="+mn-cs"/>
+              </a:defRPr>
+            </a:pPr>
+            <a:endParaRPr lang="en-US"/>
+          </a:p>
+        </c:txPr>
+        <c:crossAx val="488995704"/>
+        <c:crosses val="autoZero"/>
+        <c:auto val="1"/>
+        <c:lblAlgn val="ctr"/>
+        <c:lblOffset val="100"/>
+        <c:noMultiLvlLbl val="0"/>
+      </c:catAx>
+      <c:valAx>
+        <c:axId val="488995704"/>
+        <c:scaling>
+          <c:orientation val="minMax"/>
+        </c:scaling>
+        <c:delete val="1"/>
+        <c:axPos val="l"/>
+        <c:numFmt formatCode="General" sourceLinked="1"/>
+        <c:majorTickMark val="out"/>
+        <c:minorTickMark val="none"/>
+        <c:tickLblPos val="nextTo"/>
+        <c:crossAx val="488996784"/>
+        <c:crosses val="autoZero"/>
+        <c:crossBetween val="between"/>
+      </c:valAx>
+      <c:spPr>
+        <a:noFill/>
+        <a:ln>
+          <a:noFill/>
+        </a:ln>
+        <a:effectLst/>
+      </c:spPr>
+    </c:plotArea>
+    <c:plotVisOnly val="1"/>
+    <c:dispBlanksAs val="gap"/>
+    <c:extLst>
+      <c:ext xmlns:c16r3="http://schemas.microsoft.com/office/drawing/2017/03/chart" uri="{56B9EC1D-385E-4148-901F-78D8002777C0}">
+        <c16r3:dataDisplayOptions16>
+          <c16r3:dispNaAsBlank val="1"/>
+        </c16r3:dataDisplayOptions16>
+      </c:ext>
+    </c:extLst>
+    <c:showDLblsOverMax val="0"/>
+  </c:chart>
+  <c:spPr>
+    <a:noFill/>
+    <a:ln w="9525" cap="flat" cmpd="sng" algn="ctr">
+      <a:noFill/>
+      <a:round/>
+    </a:ln>
+    <a:effectLst/>
+  </c:spPr>
+  <c:txPr>
+    <a:bodyPr/>
+    <a:lstStyle/>
+    <a:p>
+      <a:pPr>
+        <a:defRPr/>
+      </a:pPr>
+      <a:endParaRPr lang="en-US"/>
+    </a:p>
+  </c:txPr>
+  <c:externalData r:id="rId3">
+    <c:autoUpdate val="0"/>
+  </c:externalData>
+  <c:extLst>
+    <c:ext xmlns:c14="http://schemas.microsoft.com/office/drawing/2007/8/2/chart" uri="{781A3756-C4B2-4CAC-9D66-4F8BD8637D16}">
+      <c14:pivotOptions>
+        <c14:dropZoneFilter val="1"/>
+        <c14:dropZoneCategories val="1"/>
+        <c14:dropZoneData val="1"/>
+      </c14:pivotOptions>
+    </c:ext>
+    <c:ext xmlns:c16="http://schemas.microsoft.com/office/drawing/2014/chart" uri="{E28EC0CA-F0BB-4C9C-879D-F8772B89E7AC}">
+      <c16:pivotOptions16>
+        <c16:showExpandCollapseFieldButtons val="1"/>
+      </c16:pivotOptions16>
+    </c:ext>
+  </c:extLst>
+</c:chartSpace>
+</file>
+
+<file path=word/charts/colors1.xml><?xml version="1.0" encoding="utf-8"?>
+<cs:colorStyle xmlns:cs="http://schemas.microsoft.com/office/drawing/2012/chartStyle" xmlns:a="http://schemas.openxmlformats.org/drawingml/2006/main" meth="cycle" id="10">
+  <a:schemeClr val="accent1"/>
+  <a:schemeClr val="accent2"/>
+  <a:schemeClr val="accent3"/>
+  <a:schemeClr val="accent4"/>
+  <a:schemeClr val="accent5"/>
+  <a:schemeClr val="accent6"/>
+  <cs:variation/>
+  <cs:variation>
+    <a:lumMod val="60000"/>
+  </cs:variation>
+  <cs:variation>
+    <a:lumMod val="80000"/>
+    <a:lumOff val="20000"/>
+  </cs:variation>
+  <cs:variation>
+    <a:lumMod val="80000"/>
+  </cs:variation>
+  <cs:variation>
+    <a:lumMod val="60000"/>
+    <a:lumOff val="40000"/>
+  </cs:variation>
+  <cs:variation>
+    <a:lumMod val="50000"/>
+  </cs:variation>
+  <cs:variation>
+    <a:lumMod val="70000"/>
+    <a:lumOff val="30000"/>
+  </cs:variation>
+  <cs:variation>
+    <a:lumMod val="70000"/>
+  </cs:variation>
+  <cs:variation>
+    <a:lumMod val="50000"/>
+    <a:lumOff val="50000"/>
+  </cs:variation>
+</cs:colorStyle>
+</file>
+
+<file path=word/charts/colors2.xml><?xml version="1.0" encoding="utf-8"?>
+<cs:colorStyle xmlns:cs="http://schemas.microsoft.com/office/drawing/2012/chartStyle" xmlns:a="http://schemas.openxmlformats.org/drawingml/2006/main" meth="cycle" id="10">
+  <a:schemeClr val="accent1"/>
+  <a:schemeClr val="accent2"/>
+  <a:schemeClr val="accent3"/>
+  <a:schemeClr val="accent4"/>
+  <a:schemeClr val="accent5"/>
+  <a:schemeClr val="accent6"/>
+  <cs:variation/>
+  <cs:variation>
+    <a:lumMod val="60000"/>
+  </cs:variation>
+  <cs:variation>
+    <a:lumMod val="80000"/>
+    <a:lumOff val="20000"/>
+  </cs:variation>
+  <cs:variation>
+    <a:lumMod val="80000"/>
+  </cs:variation>
+  <cs:variation>
+    <a:lumMod val="60000"/>
+    <a:lumOff val="40000"/>
+  </cs:variation>
+  <cs:variation>
+    <a:lumMod val="50000"/>
+  </cs:variation>
+  <cs:variation>
+    <a:lumMod val="70000"/>
+    <a:lumOff val="30000"/>
+  </cs:variation>
+  <cs:variation>
+    <a:lumMod val="70000"/>
+  </cs:variation>
+  <cs:variation>
+    <a:lumMod val="50000"/>
+    <a:lumOff val="50000"/>
+  </cs:variation>
+</cs:colorStyle>
+</file>
+
+<file path=word/charts/style1.xml><?xml version="1.0" encoding="utf-8"?>
+<cs:chartStyle xmlns:cs="http://schemas.microsoft.com/office/drawing/2012/chartStyle" xmlns:a="http://schemas.openxmlformats.org/drawingml/2006/main" id="216">
+  <cs:axisTitle>
+    <cs:lnRef idx="0"/>
+    <cs:fillRef idx="0"/>
+    <cs:effectRef idx="0"/>
+    <cs:fontRef idx="minor">
+      <a:schemeClr val="tx1">
+        <a:lumMod val="65000"/>
+        <a:lumOff val="35000"/>
+      </a:schemeClr>
+    </cs:fontRef>
+    <cs:defRPr sz="1000" kern="1200"/>
+  </cs:axisTitle>
+  <cs:categoryAxis>
+    <cs:lnRef idx="0"/>
+    <cs:fillRef idx="0"/>
+    <cs:effectRef idx="0"/>
+    <cs:fontRef idx="minor">
+      <a:schemeClr val="tx1">
+        <a:lumMod val="65000"/>
+        <a:lumOff val="35000"/>
+      </a:schemeClr>
+    </cs:fontRef>
+    <cs:spPr>
+      <a:ln w="9525" cap="flat" cmpd="sng" algn="ctr">
+        <a:solidFill>
+          <a:schemeClr val="tx1">
+            <a:lumMod val="15000"/>
+            <a:lumOff val="85000"/>
+          </a:schemeClr>
+        </a:solidFill>
+        <a:round/>
+      </a:ln>
+    </cs:spPr>
+    <cs:defRPr sz="900" kern="1200"/>
+  </cs:categoryAxis>
+  <cs:chartArea mods="allowNoFillOverride allowNoLineOverride">
+    <cs:lnRef idx="0"/>
+    <cs:fillRef idx="0"/>
+    <cs:effectRef idx="0"/>
+    <cs:fontRef idx="minor">
+      <a:schemeClr val="tx1"/>
+    </cs:fontRef>
+    <cs:spPr>
+      <a:solidFill>
+        <a:schemeClr val="bg1"/>
+      </a:solidFill>
+      <a:ln w="9525" cap="flat" cmpd="sng" algn="ctr">
+        <a:solidFill>
+          <a:schemeClr val="tx1">
+            <a:lumMod val="15000"/>
+            <a:lumOff val="85000"/>
+          </a:schemeClr>
+        </a:solidFill>
+        <a:round/>
+      </a:ln>
+    </cs:spPr>
+    <cs:defRPr sz="1000" kern="1200"/>
+  </cs:chartArea>
+  <cs:dataLabel>
+    <cs:lnRef idx="0"/>
+    <cs:fillRef idx="0"/>
+    <cs:effectRef idx="0"/>
+    <cs:fontRef idx="minor">
+      <a:schemeClr val="tx1">
+        <a:lumMod val="75000"/>
+        <a:lumOff val="25000"/>
+      </a:schemeClr>
+    </cs:fontRef>
+    <cs:defRPr sz="900" kern="1200"/>
+  </cs:dataLabel>
+  <cs:dataLabelCallout>
+    <cs:lnRef idx="0"/>
+    <cs:fillRef idx="0"/>
+    <cs:effectRef idx="0"/>
+    <cs:fontRef idx="minor">
+      <a:schemeClr val="dk1">
+        <a:lumMod val="65000"/>
+        <a:lumOff val="35000"/>
+      </a:schemeClr>
+    </cs:fontRef>
+    <cs:spPr>
+      <a:solidFill>
+        <a:schemeClr val="lt1"/>
+      </a:solidFill>
+      <a:ln>
+        <a:solidFill>
+          <a:schemeClr val="dk1">
+            <a:lumMod val="25000"/>
+            <a:lumOff val="75000"/>
+          </a:schemeClr>
+        </a:solidFill>
+      </a:ln>
+    </cs:spPr>
+    <cs:defRPr sz="900" kern="1200"/>
+    <cs:bodyPr rot="0" spcFirstLastPara="1" vertOverflow="clip" horzOverflow="clip" vert="horz" wrap="square" lIns="36576" tIns="18288" rIns="36576" bIns="18288" anchor="ctr" anchorCtr="1">
+      <a:spAutoFit/>
+    </cs:bodyPr>
+  </cs:dataLabelCallout>
+  <cs:dataPoint>
+    <cs:lnRef idx="0"/>
+    <cs:fillRef idx="1">
+      <cs:styleClr val="auto"/>
+    </cs:fillRef>
+    <cs:effectRef idx="0"/>
+    <cs:fontRef idx="minor">
+      <a:schemeClr val="tx1"/>
+    </cs:fontRef>
+  </cs:dataPoint>
+  <cs:dataPoint3D>
+    <cs:lnRef idx="0"/>
+    <cs:fillRef idx="1">
+      <cs:styleClr val="auto"/>
+    </cs:fillRef>
+    <cs:effectRef idx="0"/>
+    <cs:fontRef idx="minor">
+      <a:schemeClr val="tx1"/>
+    </cs:fontRef>
+  </cs:dataPoint3D>
+  <cs:dataPointLine>
+    <cs:lnRef idx="0">
+      <cs:styleClr val="auto"/>
+    </cs:lnRef>
+    <cs:fillRef idx="1"/>
+    <cs:effectRef idx="0"/>
+    <cs:fontRef idx="minor">
+      <a:schemeClr val="tx1"/>
+    </cs:fontRef>
+    <cs:spPr>
+      <a:ln w="28575" cap="rnd">
+        <a:solidFill>
+          <a:schemeClr val="phClr"/>
+        </a:solidFill>
+        <a:round/>
+      </a:ln>
+    </cs:spPr>
+  </cs:dataPointLine>
+  <cs:dataPointMarker>
+    <cs:lnRef idx="0">
+      <cs:styleClr val="auto"/>
+    </cs:lnRef>
+    <cs:fillRef idx="1">
+      <cs:styleClr val="auto"/>
+    </cs:fillRef>
+    <cs:effectRef idx="0"/>
+    <cs:fontRef idx="minor">
+      <a:schemeClr val="tx1"/>
+    </cs:fontRef>
+    <cs:spPr>
+      <a:ln w="9525">
+        <a:solidFill>
+          <a:schemeClr val="phClr"/>
+        </a:solidFill>
+      </a:ln>
+    </cs:spPr>
+  </cs:dataPointMarker>
+  <cs:dataPointMarkerLayout symbol="circle" size="5"/>
+  <cs:dataPointWireframe>
+    <cs:lnRef idx="0">
+      <cs:styleClr val="auto"/>
+    </cs:lnRef>
+    <cs:fillRef idx="1"/>
+    <cs:effectRef idx="0"/>
+    <cs:fontRef idx="minor">
+      <a:schemeClr val="tx1"/>
+    </cs:fontRef>
+    <cs:spPr>
+      <a:ln w="9525" cap="rnd">
+        <a:solidFill>
+          <a:schemeClr val="phClr"/>
+        </a:solidFill>
+        <a:round/>
+      </a:ln>
+    </cs:spPr>
+  </cs:dataPointWireframe>
+  <cs:dataTable>
+    <cs:lnRef idx="0"/>
+    <cs:fillRef idx="0"/>
+    <cs:effectRef idx="0"/>
+    <cs:fontRef idx="minor">
+      <a:schemeClr val="tx1">
+        <a:lumMod val="65000"/>
+        <a:lumOff val="35000"/>
+      </a:schemeClr>
+    </cs:fontRef>
+    <cs:spPr>
+      <a:noFill/>
+      <a:ln w="9525" cap="flat" cmpd="sng" algn="ctr">
+        <a:solidFill>
+          <a:schemeClr val="tx1">
+            <a:lumMod val="15000"/>
+            <a:lumOff val="85000"/>
+          </a:schemeClr>
+        </a:solidFill>
+        <a:round/>
+      </a:ln>
+    </cs:spPr>
+    <cs:defRPr sz="900" kern="1200"/>
+  </cs:dataTable>
+  <cs:downBar>
+    <cs:lnRef idx="0"/>
+    <cs:fillRef idx="0"/>
+    <cs:effectRef idx="0"/>
+    <cs:fontRef idx="minor">
+      <a:schemeClr val="tx1"/>
+    </cs:fontRef>
+    <cs:spPr>
+      <a:solidFill>
+        <a:schemeClr val="dk1">
+          <a:lumMod val="75000"/>
+          <a:lumOff val="25000"/>
+        </a:schemeClr>
+      </a:solidFill>
+      <a:ln w="9525" cap="flat" cmpd="sng" algn="ctr">
+        <a:solidFill>
+          <a:schemeClr val="tx1">
+            <a:lumMod val="65000"/>
+            <a:lumOff val="35000"/>
+          </a:schemeClr>
+        </a:solidFill>
+        <a:round/>
+      </a:ln>
+    </cs:spPr>
+  </cs:downBar>
+  <cs:dropLine>
+    <cs:lnRef idx="0"/>
+    <cs:fillRef idx="0"/>
+    <cs:effectRef idx="0"/>
+    <cs:fontRef idx="minor">
+      <a:schemeClr val="tx1"/>
+    </cs:fontRef>
+    <cs:spPr>
+      <a:ln w="9525" cap="flat" cmpd="sng" algn="ctr">
+        <a:solidFill>
+          <a:schemeClr val="tx1">
+            <a:lumMod val="35000"/>
+            <a:lumOff val="65000"/>
+          </a:schemeClr>
+        </a:solidFill>
+        <a:round/>
+      </a:ln>
+    </cs:spPr>
+  </cs:dropLine>
+  <cs:errorBar>
+    <cs:lnRef idx="0"/>
+    <cs:fillRef idx="0"/>
+    <cs:effectRef idx="0"/>
+    <cs:fontRef idx="minor">
+      <a:schemeClr val="tx1"/>
+    </cs:fontRef>
+    <cs:spPr>
+      <a:ln w="9525" cap="flat" cmpd="sng" algn="ctr">
+        <a:solidFill>
+          <a:schemeClr val="tx1">
+            <a:lumMod val="65000"/>
+            <a:lumOff val="35000"/>
+          </a:schemeClr>
+        </a:solidFill>
+        <a:round/>
+      </a:ln>
+    </cs:spPr>
+  </cs:errorBar>
+  <cs:floor>
+    <cs:lnRef idx="0"/>
+    <cs:fillRef idx="0"/>
+    <cs:effectRef idx="0"/>
+    <cs:fontRef idx="minor">
+      <a:schemeClr val="tx1"/>
+    </cs:fontRef>
+    <cs:spPr>
+      <a:noFill/>
+      <a:ln>
+        <a:noFill/>
+      </a:ln>
+    </cs:spPr>
+  </cs:floor>
+  <cs:gridlineMajor>
+    <cs:lnRef idx="0"/>
+    <cs:fillRef idx="0"/>
+    <cs:effectRef idx="0"/>
+    <cs:fontRef idx="minor">
+      <a:schemeClr val="tx1"/>
+    </cs:fontRef>
+    <cs:spPr>
+      <a:ln w="9525" cap="flat" cmpd="sng" algn="ctr">
+        <a:solidFill>
+          <a:schemeClr val="tx1">
+            <a:lumMod val="15000"/>
+            <a:lumOff val="85000"/>
+          </a:schemeClr>
+        </a:solidFill>
+        <a:round/>
+      </a:ln>
+    </cs:spPr>
+  </cs:gridlineMajor>
+  <cs:gridlineMinor>
+    <cs:lnRef idx="0"/>
+    <cs:fillRef idx="0"/>
+    <cs:effectRef idx="0"/>
+    <cs:fontRef idx="minor">
+      <a:schemeClr val="tx1"/>
+    </cs:fontRef>
+    <cs:spPr>
+      <a:ln w="9525" cap="flat" cmpd="sng" algn="ctr">
+        <a:solidFill>
+          <a:schemeClr val="tx1">
+            <a:lumMod val="5000"/>
+            <a:lumOff val="95000"/>
+          </a:schemeClr>
+        </a:solidFill>
+        <a:round/>
+      </a:ln>
+    </cs:spPr>
+  </cs:gridlineMinor>
+  <cs:hiLoLine>
+    <cs:lnRef idx="0"/>
+    <cs:fillRef idx="0"/>
+    <cs:effectRef idx="0"/>
+    <cs:fontRef idx="minor">
+      <a:schemeClr val="tx1"/>
+    </cs:fontRef>
+    <cs:spPr>
+      <a:ln w="9525" cap="flat" cmpd="sng" algn="ctr">
+        <a:solidFill>
+          <a:schemeClr val="tx1">
+            <a:lumMod val="50000"/>
+            <a:lumOff val="50000"/>
+          </a:schemeClr>
+        </a:solidFill>
+        <a:round/>
+      </a:ln>
+    </cs:spPr>
+  </cs:hiLoLine>
+  <cs:leaderLine>
+    <cs:lnRef idx="0"/>
+    <cs:fillRef idx="0"/>
+    <cs:effectRef idx="0"/>
+    <cs:fontRef idx="minor">
+      <a:schemeClr val="tx1"/>
+    </cs:fontRef>
+    <cs:spPr>
+      <a:ln w="9525" cap="flat" cmpd="sng" algn="ctr">
+        <a:solidFill>
+          <a:schemeClr val="tx1">
+            <a:lumMod val="35000"/>
+            <a:lumOff val="65000"/>
+          </a:schemeClr>
+        </a:solidFill>
+        <a:round/>
+      </a:ln>
+    </cs:spPr>
+  </cs:leaderLine>
+  <cs:legend>
+    <cs:lnRef idx="0"/>
+    <cs:fillRef idx="0"/>
+    <cs:effectRef idx="0"/>
+    <cs:fontRef idx="minor">
+      <a:schemeClr val="tx1">
+        <a:lumMod val="65000"/>
+        <a:lumOff val="35000"/>
+      </a:schemeClr>
+    </cs:fontRef>
+    <cs:defRPr sz="900" kern="1200"/>
+  </cs:legend>
+  <cs:plotArea mods="allowNoFillOverride allowNoLineOverride">
+    <cs:lnRef idx="0"/>
+    <cs:fillRef idx="0"/>
+    <cs:effectRef idx="0"/>
+    <cs:fontRef idx="minor">
+      <a:schemeClr val="tx1"/>
+    </cs:fontRef>
+  </cs:plotArea>
+  <cs:plotArea3D mods="allowNoFillOverride allowNoLineOverride">
+    <cs:lnRef idx="0"/>
+    <cs:fillRef idx="0"/>
+    <cs:effectRef idx="0"/>
+    <cs:fontRef idx="minor">
+      <a:schemeClr val="tx1"/>
+    </cs:fontRef>
+  </cs:plotArea3D>
+  <cs:seriesAxis>
+    <cs:lnRef idx="0"/>
+    <cs:fillRef idx="0"/>
+    <cs:effectRef idx="0"/>
+    <cs:fontRef idx="minor">
+      <a:schemeClr val="tx1">
+        <a:lumMod val="65000"/>
+        <a:lumOff val="35000"/>
+      </a:schemeClr>
+    </cs:fontRef>
+    <cs:defRPr sz="900" kern="1200"/>
+  </cs:seriesAxis>
+  <cs:seriesLine>
+    <cs:lnRef idx="0"/>
+    <cs:fillRef idx="0"/>
+    <cs:effectRef idx="0"/>
+    <cs:fontRef idx="minor">
+      <a:schemeClr val="tx1"/>
+    </cs:fontRef>
+    <cs:spPr>
+      <a:ln w="9525" cap="flat" cmpd="sng" algn="ctr">
+        <a:solidFill>
+          <a:schemeClr val="tx1">
+            <a:lumMod val="35000"/>
+            <a:lumOff val="65000"/>
+          </a:schemeClr>
+        </a:solidFill>
+        <a:round/>
+      </a:ln>
+    </cs:spPr>
+  </cs:seriesLine>
+  <cs:title>
+    <cs:lnRef idx="0"/>
+    <cs:fillRef idx="0"/>
+    <cs:effectRef idx="0"/>
+    <cs:fontRef idx="minor">
+      <a:schemeClr val="tx1">
+        <a:lumMod val="65000"/>
+        <a:lumOff val="35000"/>
+      </a:schemeClr>
+    </cs:fontRef>
+    <cs:defRPr sz="1400" b="0" kern="1200" spc="0" baseline="0"/>
+  </cs:title>
+  <cs:trendline>
+    <cs:lnRef idx="0">
+      <cs:styleClr val="auto"/>
+    </cs:lnRef>
+    <cs:fillRef idx="0"/>
+    <cs:effectRef idx="0"/>
+    <cs:fontRef idx="minor">
+      <a:schemeClr val="tx1"/>
+    </cs:fontRef>
+    <cs:spPr>
+      <a:ln w="19050" cap="rnd">
+        <a:solidFill>
+          <a:schemeClr val="phClr"/>
+        </a:solidFill>
+        <a:prstDash val="sysDot"/>
+      </a:ln>
+    </cs:spPr>
+  </cs:trendline>
+  <cs:trendlineLabel>
+    <cs:lnRef idx="0"/>
+    <cs:fillRef idx="0"/>
+    <cs:effectRef idx="0"/>
+    <cs:fontRef idx="minor">
+      <a:schemeClr val="tx1">
+        <a:lumMod val="65000"/>
+        <a:lumOff val="35000"/>
+      </a:schemeClr>
+    </cs:fontRef>
+    <cs:defRPr sz="900" kern="1200"/>
+  </cs:trendlineLabel>
+  <cs:upBar>
+    <cs:lnRef idx="0"/>
+    <cs:fillRef idx="0"/>
+    <cs:effectRef idx="0"/>
+    <cs:fontRef idx="minor">
+      <a:schemeClr val="tx1"/>
+    </cs:fontRef>
+    <cs:spPr>
+      <a:solidFill>
+        <a:schemeClr val="lt1"/>
+      </a:solidFill>
+      <a:ln w="9525" cap="flat" cmpd="sng" algn="ctr">
+        <a:solidFill>
+          <a:schemeClr val="tx1">
+            <a:lumMod val="65000"/>
+            <a:lumOff val="35000"/>
+          </a:schemeClr>
+        </a:solidFill>
+        <a:round/>
+      </a:ln>
+    </cs:spPr>
+  </cs:upBar>
+  <cs:valueAxis>
+    <cs:lnRef idx="0"/>
+    <cs:fillRef idx="0"/>
+    <cs:effectRef idx="0"/>
+    <cs:fontRef idx="minor">
+      <a:schemeClr val="tx1">
+        <a:lumMod val="65000"/>
+        <a:lumOff val="35000"/>
+      </a:schemeClr>
+    </cs:fontRef>
+    <cs:defRPr sz="900" kern="1200"/>
+  </cs:valueAxis>
+  <cs:wall>
+    <cs:lnRef idx="0"/>
+    <cs:fillRef idx="0"/>
+    <cs:effectRef idx="0"/>
+    <cs:fontRef idx="minor">
+      <a:schemeClr val="tx1"/>
+    </cs:fontRef>
+    <cs:spPr>
+      <a:noFill/>
+      <a:ln>
+        <a:noFill/>
+      </a:ln>
+    </cs:spPr>
+  </cs:wall>
+</cs:chartStyle>
+</file>
+
+<file path=word/charts/style2.xml><?xml version="1.0" encoding="utf-8"?>
+<cs:chartStyle xmlns:cs="http://schemas.microsoft.com/office/drawing/2012/chartStyle" xmlns:a="http://schemas.openxmlformats.org/drawingml/2006/main" id="201">
+  <cs:axisTitle>
+    <cs:lnRef idx="0"/>
+    <cs:fillRef idx="0"/>
+    <cs:effectRef idx="0"/>
+    <cs:fontRef idx="minor">
+      <a:schemeClr val="tx1">
+        <a:lumMod val="65000"/>
+        <a:lumOff val="35000"/>
+      </a:schemeClr>
+    </cs:fontRef>
+    <cs:defRPr sz="1000" kern="1200"/>
+  </cs:axisTitle>
+  <cs:categoryAxis>
+    <cs:lnRef idx="0"/>
+    <cs:fillRef idx="0"/>
+    <cs:effectRef idx="0"/>
+    <cs:fontRef idx="minor">
+      <a:schemeClr val="tx1">
+        <a:lumMod val="65000"/>
+        <a:lumOff val="35000"/>
+      </a:schemeClr>
+    </cs:fontRef>
+    <cs:spPr>
+      <a:ln w="9525" cap="flat" cmpd="sng" algn="ctr">
+        <a:solidFill>
+          <a:schemeClr val="tx1">
+            <a:lumMod val="15000"/>
+            <a:lumOff val="85000"/>
+          </a:schemeClr>
+        </a:solidFill>
+        <a:round/>
+      </a:ln>
+    </cs:spPr>
+    <cs:defRPr sz="900" kern="1200"/>
+  </cs:categoryAxis>
+  <cs:chartArea mods="allowNoFillOverride allowNoLineOverride">
+    <cs:lnRef idx="0"/>
+    <cs:fillRef idx="0"/>
+    <cs:effectRef idx="0"/>
+    <cs:fontRef idx="minor">
+      <a:schemeClr val="tx1"/>
+    </cs:fontRef>
+    <cs:spPr>
+      <a:solidFill>
+        <a:schemeClr val="bg1"/>
+      </a:solidFill>
+      <a:ln w="9525" cap="flat" cmpd="sng" algn="ctr">
+        <a:solidFill>
+          <a:schemeClr val="tx1">
+            <a:lumMod val="15000"/>
+            <a:lumOff val="85000"/>
+          </a:schemeClr>
+        </a:solidFill>
+        <a:round/>
+      </a:ln>
+    </cs:spPr>
+    <cs:defRPr sz="1000" kern="1200"/>
+  </cs:chartArea>
+  <cs:dataLabel>
+    <cs:lnRef idx="0"/>
+    <cs:fillRef idx="0"/>
+    <cs:effectRef idx="0"/>
+    <cs:fontRef idx="minor">
+      <a:schemeClr val="tx1">
+        <a:lumMod val="75000"/>
+        <a:lumOff val="25000"/>
+      </a:schemeClr>
+    </cs:fontRef>
+    <cs:defRPr sz="900" kern="1200"/>
+  </cs:dataLabel>
+  <cs:dataLabelCallout>
+    <cs:lnRef idx="0"/>
+    <cs:fillRef idx="0"/>
+    <cs:effectRef idx="0"/>
+    <cs:fontRef idx="minor">
+      <a:schemeClr val="dk1">
+        <a:lumMod val="65000"/>
+        <a:lumOff val="35000"/>
+      </a:schemeClr>
+    </cs:fontRef>
+    <cs:spPr>
+      <a:solidFill>
+        <a:schemeClr val="lt1"/>
+      </a:solidFill>
+      <a:ln>
+        <a:solidFill>
+          <a:schemeClr val="dk1">
+            <a:lumMod val="25000"/>
+            <a:lumOff val="75000"/>
+          </a:schemeClr>
+        </a:solidFill>
+      </a:ln>
+    </cs:spPr>
+    <cs:defRPr sz="900" kern="1200"/>
+    <cs:bodyPr rot="0" spcFirstLastPara="1" vertOverflow="clip" horzOverflow="clip" vert="horz" wrap="square" lIns="36576" tIns="18288" rIns="36576" bIns="18288" anchor="ctr" anchorCtr="1">
+      <a:spAutoFit/>
+    </cs:bodyPr>
+  </cs:dataLabelCallout>
+  <cs:dataPoint>
+    <cs:lnRef idx="0"/>
+    <cs:fillRef idx="1">
+      <cs:styleClr val="auto"/>
+    </cs:fillRef>
+    <cs:effectRef idx="0"/>
+    <cs:fontRef idx="minor">
+      <a:schemeClr val="tx1"/>
+    </cs:fontRef>
+  </cs:dataPoint>
+  <cs:dataPoint3D>
+    <cs:lnRef idx="0"/>
+    <cs:fillRef idx="1">
+      <cs:styleClr val="auto"/>
+    </cs:fillRef>
+    <cs:effectRef idx="0"/>
+    <cs:fontRef idx="minor">
+      <a:schemeClr val="tx1"/>
+    </cs:fontRef>
+  </cs:dataPoint3D>
+  <cs:dataPointLine>
+    <cs:lnRef idx="0">
+      <cs:styleClr val="auto"/>
+    </cs:lnRef>
+    <cs:fillRef idx="1"/>
+    <cs:effectRef idx="0"/>
+    <cs:fontRef idx="minor">
+      <a:schemeClr val="tx1"/>
+    </cs:fontRef>
+    <cs:spPr>
+      <a:ln w="28575" cap="rnd">
+        <a:solidFill>
+          <a:schemeClr val="phClr"/>
+        </a:solidFill>
+        <a:round/>
+      </a:ln>
+    </cs:spPr>
+  </cs:dataPointLine>
+  <cs:dataPointMarker>
+    <cs:lnRef idx="0">
+      <cs:styleClr val="auto"/>
+    </cs:lnRef>
+    <cs:fillRef idx="1">
+      <cs:styleClr val="auto"/>
+    </cs:fillRef>
+    <cs:effectRef idx="0"/>
+    <cs:fontRef idx="minor">
+      <a:schemeClr val="tx1"/>
+    </cs:fontRef>
+    <cs:spPr>
+      <a:ln w="9525">
+        <a:solidFill>
+          <a:schemeClr val="phClr"/>
+        </a:solidFill>
+      </a:ln>
+    </cs:spPr>
+  </cs:dataPointMarker>
+  <cs:dataPointMarkerLayout symbol="circle" size="5"/>
+  <cs:dataPointWireframe>
+    <cs:lnRef idx="0">
+      <cs:styleClr val="auto"/>
+    </cs:lnRef>
+    <cs:fillRef idx="1"/>
+    <cs:effectRef idx="0"/>
+    <cs:fontRef idx="minor">
+      <a:schemeClr val="tx1"/>
+    </cs:fontRef>
+    <cs:spPr>
+      <a:ln w="9525" cap="rnd">
+        <a:solidFill>
+          <a:schemeClr val="phClr"/>
+        </a:solidFill>
+        <a:round/>
+      </a:ln>
+    </cs:spPr>
+  </cs:dataPointWireframe>
+  <cs:dataTable>
+    <cs:lnRef idx="0"/>
+    <cs:fillRef idx="0"/>
+    <cs:effectRef idx="0"/>
+    <cs:fontRef idx="minor">
+      <a:schemeClr val="tx1">
+        <a:lumMod val="65000"/>
+        <a:lumOff val="35000"/>
+      </a:schemeClr>
+    </cs:fontRef>
+    <cs:spPr>
+      <a:noFill/>
+      <a:ln w="9525" cap="flat" cmpd="sng" algn="ctr">
+        <a:solidFill>
+          <a:schemeClr val="tx1">
+            <a:lumMod val="15000"/>
+            <a:lumOff val="85000"/>
+          </a:schemeClr>
+        </a:solidFill>
+        <a:round/>
+      </a:ln>
+    </cs:spPr>
+    <cs:defRPr sz="900" kern="1200"/>
+  </cs:dataTable>
+  <cs:downBar>
+    <cs:lnRef idx="0"/>
+    <cs:fillRef idx="0"/>
+    <cs:effectRef idx="0"/>
+    <cs:fontRef idx="minor">
+      <a:schemeClr val="dk1"/>
+    </cs:fontRef>
+    <cs:spPr>
+      <a:solidFill>
+        <a:schemeClr val="dk1">
+          <a:lumMod val="65000"/>
+          <a:lumOff val="35000"/>
+        </a:schemeClr>
+      </a:solidFill>
+      <a:ln w="9525">
+        <a:solidFill>
+          <a:schemeClr val="tx1">
+            <a:lumMod val="65000"/>
+            <a:lumOff val="35000"/>
+          </a:schemeClr>
+        </a:solidFill>
+      </a:ln>
+    </cs:spPr>
+  </cs:downBar>
+  <cs:dropLine>
+    <cs:lnRef idx="0"/>
+    <cs:fillRef idx="0"/>
+    <cs:effectRef idx="0"/>
+    <cs:fontRef idx="minor">
+      <a:schemeClr val="tx1"/>
+    </cs:fontRef>
+    <cs:spPr>
+      <a:ln w="9525" cap="flat" cmpd="sng" algn="ctr">
+        <a:solidFill>
+          <a:schemeClr val="tx1">
+            <a:lumMod val="35000"/>
+            <a:lumOff val="65000"/>
+          </a:schemeClr>
+        </a:solidFill>
+        <a:round/>
+      </a:ln>
+    </cs:spPr>
+  </cs:dropLine>
+  <cs:errorBar>
+    <cs:lnRef idx="0"/>
+    <cs:fillRef idx="0"/>
+    <cs:effectRef idx="0"/>
+    <cs:fontRef idx="minor">
+      <a:schemeClr val="tx1"/>
+    </cs:fontRef>
+    <cs:spPr>
+      <a:ln w="9525" cap="flat" cmpd="sng" algn="ctr">
+        <a:solidFill>
+          <a:schemeClr val="tx1">
+            <a:lumMod val="65000"/>
+            <a:lumOff val="35000"/>
+          </a:schemeClr>
+        </a:solidFill>
+        <a:round/>
+      </a:ln>
+    </cs:spPr>
+  </cs:errorBar>
+  <cs:floor>
+    <cs:lnRef idx="0"/>
+    <cs:fillRef idx="0"/>
+    <cs:effectRef idx="0"/>
+    <cs:fontRef idx="minor">
+      <a:schemeClr val="tx1"/>
+    </cs:fontRef>
+    <cs:spPr>
+      <a:noFill/>
+      <a:ln>
+        <a:noFill/>
+      </a:ln>
+    </cs:spPr>
+  </cs:floor>
+  <cs:gridlineMajor>
+    <cs:lnRef idx="0"/>
+    <cs:fillRef idx="0"/>
+    <cs:effectRef idx="0"/>
+    <cs:fontRef idx="minor">
+      <a:schemeClr val="tx1"/>
+    </cs:fontRef>
+    <cs:spPr>
+      <a:ln w="9525" cap="flat" cmpd="sng" algn="ctr">
+        <a:solidFill>
+          <a:schemeClr val="tx1">
+            <a:lumMod val="15000"/>
+            <a:lumOff val="85000"/>
+          </a:schemeClr>
+        </a:solidFill>
+        <a:round/>
+      </a:ln>
+    </cs:spPr>
+  </cs:gridlineMajor>
+  <cs:gridlineMinor>
+    <cs:lnRef idx="0"/>
+    <cs:fillRef idx="0"/>
+    <cs:effectRef idx="0"/>
+    <cs:fontRef idx="minor">
+      <a:schemeClr val="tx1"/>
+    </cs:fontRef>
+    <cs:spPr>
+      <a:ln w="9525" cap="flat" cmpd="sng" algn="ctr">
+        <a:solidFill>
+          <a:schemeClr val="tx1">
+            <a:lumMod val="5000"/>
+            <a:lumOff val="95000"/>
+          </a:schemeClr>
+        </a:solidFill>
+        <a:round/>
+      </a:ln>
+    </cs:spPr>
+  </cs:gridlineMinor>
+  <cs:hiLoLine>
+    <cs:lnRef idx="0"/>
+    <cs:fillRef idx="0"/>
+    <cs:effectRef idx="0"/>
+    <cs:fontRef idx="minor">
+      <a:schemeClr val="tx1"/>
+    </cs:fontRef>
+    <cs:spPr>
+      <a:ln w="9525" cap="flat" cmpd="sng" algn="ctr">
+        <a:solidFill>
+          <a:schemeClr val="tx1">
+            <a:lumMod val="75000"/>
+            <a:lumOff val="25000"/>
+          </a:schemeClr>
+        </a:solidFill>
+        <a:round/>
+      </a:ln>
+    </cs:spPr>
+  </cs:hiLoLine>
+  <cs:leaderLine>
+    <cs:lnRef idx="0"/>
+    <cs:fillRef idx="0"/>
+    <cs:effectRef idx="0"/>
+    <cs:fontRef idx="minor">
+      <a:schemeClr val="tx1"/>
+    </cs:fontRef>
+    <cs:spPr>
+      <a:ln w="9525" cap="flat" cmpd="sng" algn="ctr">
+        <a:solidFill>
+          <a:schemeClr val="tx1">
+            <a:lumMod val="35000"/>
+            <a:lumOff val="65000"/>
+          </a:schemeClr>
+        </a:solidFill>
+        <a:round/>
+      </a:ln>
+    </cs:spPr>
+  </cs:leaderLine>
+  <cs:legend>
+    <cs:lnRef idx="0"/>
+    <cs:fillRef idx="0"/>
+    <cs:effectRef idx="0"/>
+    <cs:fontRef idx="minor">
+      <a:schemeClr val="tx1">
+        <a:lumMod val="65000"/>
+        <a:lumOff val="35000"/>
+      </a:schemeClr>
+    </cs:fontRef>
+    <cs:defRPr sz="900" kern="1200"/>
+  </cs:legend>
+  <cs:plotArea mods="allowNoFillOverride allowNoLineOverride">
+    <cs:lnRef idx="0"/>
+    <cs:fillRef idx="0"/>
+    <cs:effectRef idx="0"/>
+    <cs:fontRef idx="minor">
+      <a:schemeClr val="tx1"/>
+    </cs:fontRef>
+  </cs:plotArea>
+  <cs:plotArea3D mods="allowNoFillOverride allowNoLineOverride">
+    <cs:lnRef idx="0"/>
+    <cs:fillRef idx="0"/>
+    <cs:effectRef idx="0"/>
+    <cs:fontRef idx="minor">
+      <a:schemeClr val="tx1"/>
+    </cs:fontRef>
+  </cs:plotArea3D>
+  <cs:seriesAxis>
+    <cs:lnRef idx="0"/>
+    <cs:fillRef idx="0"/>
+    <cs:effectRef idx="0"/>
+    <cs:fontRef idx="minor">
+      <a:schemeClr val="tx1">
+        <a:lumMod val="65000"/>
+        <a:lumOff val="35000"/>
+      </a:schemeClr>
+    </cs:fontRef>
+    <cs:defRPr sz="900" kern="1200"/>
+  </cs:seriesAxis>
+  <cs:seriesLine>
+    <cs:lnRef idx="0"/>
+    <cs:fillRef idx="0"/>
+    <cs:effectRef idx="0"/>
+    <cs:fontRef idx="minor">
+      <a:schemeClr val="tx1"/>
+    </cs:fontRef>
+    <cs:spPr>
+      <a:ln w="9525" cap="flat" cmpd="sng" algn="ctr">
+        <a:solidFill>
+          <a:schemeClr val="tx1">
+            <a:lumMod val="35000"/>
+            <a:lumOff val="65000"/>
+          </a:schemeClr>
+        </a:solidFill>
+        <a:round/>
+      </a:ln>
+    </cs:spPr>
+  </cs:seriesLine>
+  <cs:title>
+    <cs:lnRef idx="0"/>
+    <cs:fillRef idx="0"/>
+    <cs:effectRef idx="0"/>
+    <cs:fontRef idx="minor">
+      <a:schemeClr val="tx1">
+        <a:lumMod val="65000"/>
+        <a:lumOff val="35000"/>
+      </a:schemeClr>
+    </cs:fontRef>
+    <cs:defRPr sz="1400" b="0" kern="1200" spc="0" baseline="0"/>
+  </cs:title>
+  <cs:trendline>
+    <cs:lnRef idx="0">
+      <cs:styleClr val="auto"/>
+    </cs:lnRef>
+    <cs:fillRef idx="0"/>
+    <cs:effectRef idx="0"/>
+    <cs:fontRef idx="minor">
+      <a:schemeClr val="tx1"/>
+    </cs:fontRef>
+    <cs:spPr>
+      <a:ln w="19050" cap="rnd">
+        <a:solidFill>
+          <a:schemeClr val="phClr"/>
+        </a:solidFill>
+        <a:prstDash val="sysDot"/>
+      </a:ln>
+    </cs:spPr>
+  </cs:trendline>
+  <cs:trendlineLabel>
+    <cs:lnRef idx="0"/>
+    <cs:fillRef idx="0"/>
+    <cs:effectRef idx="0"/>
+    <cs:fontRef idx="minor">
+      <a:schemeClr val="tx1">
+        <a:lumMod val="65000"/>
+        <a:lumOff val="35000"/>
+      </a:schemeClr>
+    </cs:fontRef>
+    <cs:defRPr sz="900" kern="1200"/>
+  </cs:trendlineLabel>
+  <cs:upBar>
+    <cs:lnRef idx="0"/>
+    <cs:fillRef idx="0"/>
+    <cs:effectRef idx="0"/>
+    <cs:fontRef idx="minor">
+      <a:schemeClr val="dk1"/>
+    </cs:fontRef>
+    <cs:spPr>
+      <a:solidFill>
+        <a:schemeClr val="lt1"/>
+      </a:solidFill>
+      <a:ln w="9525">
+        <a:solidFill>
+          <a:schemeClr val="tx1">
+            <a:lumMod val="15000"/>
+            <a:lumOff val="85000"/>
+          </a:schemeClr>
+        </a:solidFill>
+      </a:ln>
+    </cs:spPr>
+  </cs:upBar>
+  <cs:valueAxis>
+    <cs:lnRef idx="0"/>
+    <cs:fillRef idx="0"/>
+    <cs:effectRef idx="0"/>
+    <cs:fontRef idx="minor">
+      <a:schemeClr val="tx1">
+        <a:lumMod val="65000"/>
+        <a:lumOff val="35000"/>
+      </a:schemeClr>
+    </cs:fontRef>
+    <cs:defRPr sz="900" kern="1200"/>
+  </cs:valueAxis>
+  <cs:wall>
+    <cs:lnRef idx="0"/>
+    <cs:fillRef idx="0"/>
+    <cs:effectRef idx="0"/>
+    <cs:fontRef idx="minor">
+      <a:schemeClr val="tx1"/>
+    </cs:fontRef>
+    <cs:spPr>
+      <a:noFill/>
+      <a:ln>
+        <a:noFill/>
+      </a:ln>
+    </cs:spPr>
+  </cs:wall>
+</cs:chartStyle>
+</file>
+
 <file path=word/theme/theme1.xml><?xml version="1.0" encoding="utf-8"?>
 <a:theme xmlns:a="http://schemas.openxmlformats.org/drawingml/2006/main" name="Office Theme">
   <a:themeElements>

</xml_diff>

<commit_message>
final patch for excel file. Report is can be used
</commit_message>
<xml_diff>
--- a/Excel Projects/Bike Store Project Report.docx
+++ b/Excel Projects/Bike Store Project Report.docx
@@ -476,13 +476,13 @@
           <w:noProof/>
         </w:rPr>
         <w:drawing>
-          <wp:anchor distT="0" distB="0" distL="114300" distR="114300" simplePos="0" relativeHeight="251663360" behindDoc="0" locked="0" layoutInCell="1" allowOverlap="1" wp14:anchorId="05A3111E" wp14:editId="6356C8C5">
+          <wp:anchor distT="0" distB="0" distL="114300" distR="114300" simplePos="0" relativeHeight="251663360" behindDoc="0" locked="0" layoutInCell="1" allowOverlap="1" wp14:anchorId="05A3111E" wp14:editId="76998020">
             <wp:simplePos x="0" y="0"/>
             <wp:positionH relativeFrom="margin">
-              <wp:align>center</wp:align>
+              <wp:posOffset>1100455</wp:posOffset>
             </wp:positionH>
             <wp:positionV relativeFrom="page">
-              <wp:posOffset>4628515</wp:posOffset>
+              <wp:posOffset>4711436</wp:posOffset>
             </wp:positionV>
             <wp:extent cx="3743325" cy="1895475"/>
             <wp:effectExtent l="0" t="0" r="0" b="0"/>
@@ -546,16 +546,16 @@
                 <w:noProof/>
               </w:rPr>
               <w:drawing>
-                <wp:anchor distT="0" distB="0" distL="114300" distR="114300" simplePos="0" relativeHeight="251669504" behindDoc="0" locked="0" layoutInCell="1" allowOverlap="1" wp14:anchorId="5BE89DFF" wp14:editId="10E3BEBA">
+                <wp:anchor distT="0" distB="0" distL="114300" distR="114300" simplePos="0" relativeHeight="251669504" behindDoc="0" locked="0" layoutInCell="1" allowOverlap="1" wp14:anchorId="5BE89DFF" wp14:editId="57E5D692">
                   <wp:simplePos x="0" y="0"/>
                   <wp:positionH relativeFrom="margin">
                     <wp:posOffset>1270</wp:posOffset>
                   </wp:positionH>
                   <wp:positionV relativeFrom="page">
-                    <wp:posOffset>176530</wp:posOffset>
+                    <wp:posOffset>30480</wp:posOffset>
                   </wp:positionV>
-                  <wp:extent cx="3448050" cy="1819275"/>
-                  <wp:effectExtent l="0" t="0" r="0" b="0"/>
+                  <wp:extent cx="3448050" cy="2086610"/>
+                  <wp:effectExtent l="0" t="0" r="0" b="8890"/>
                   <wp:wrapTopAndBottom/>
                   <wp:docPr id="1045574602" name="Chart 1">
                     <a:extLst xmlns:a="http://schemas.openxmlformats.org/drawingml/2006/main">
@@ -591,8 +591,8 @@
                 <w:noProof/>
               </w:rPr>
               <w:drawing>
-                <wp:inline distT="0" distB="0" distL="0" distR="0" wp14:anchorId="79912315" wp14:editId="0C1899CD">
-                  <wp:extent cx="3390181" cy="2038350"/>
+                <wp:inline distT="0" distB="0" distL="0" distR="0" wp14:anchorId="79912315" wp14:editId="46763AB5">
+                  <wp:extent cx="3389630" cy="2216988"/>
                   <wp:effectExtent l="0" t="0" r="1270" b="0"/>
                   <wp:docPr id="1763617001" name="Chart 1">
                     <a:extLst xmlns:a="http://schemas.openxmlformats.org/drawingml/2006/main">
@@ -1076,7 +1076,13 @@
     </w:p>
     <w:p>
       <w:r>
-        <w:t>There were One thousand data available for analysis. The customers were largely Middle Aged. The age of our youngest customer is 25 years</w:t>
+        <w:t>There were One thousand data available for analysis. The customers were largely Middle Aged</w:t>
+      </w:r>
+      <w:r>
+        <w:t xml:space="preserve"> with 70% of our customers middle aged</w:t>
+      </w:r>
+      <w:r>
+        <w:t>. The age of our youngest customer is 25 years</w:t>
       </w:r>
       <w:r>
         <w:t xml:space="preserve">, and our oldest is 89, with an average of 44 years overall. Middle Aged customers bought the most bikes. </w:t>
@@ -1084,8 +1090,49 @@
     </w:p>
     <w:p>
       <w:r>
-        <w:t xml:space="preserve">Single customers also patronized us a lot. With sales </w:t>
+        <w:t>Most of our sales came from Single customers. And majority of the sales were bought by Single parents. 162 customers of our single demographics bought bicycles.</w:t>
       </w:r>
+    </w:p>
+    <w:p/>
+    <w:p>
+      <w:pPr>
+        <w:rPr>
+          <w:b/>
+          <w:bCs/>
+        </w:rPr>
+      </w:pPr>
+    </w:p>
+    <w:p>
+      <w:pPr>
+        <w:rPr>
+          <w:b/>
+          <w:bCs/>
+        </w:rPr>
+      </w:pPr>
+    </w:p>
+    <w:p>
+      <w:pPr>
+        <w:rPr>
+          <w:b/>
+          <w:bCs/>
+        </w:rPr>
+      </w:pPr>
+    </w:p>
+    <w:p>
+      <w:pPr>
+        <w:rPr>
+          <w:b/>
+          <w:bCs/>
+        </w:rPr>
+      </w:pPr>
+    </w:p>
+    <w:p>
+      <w:pPr>
+        <w:rPr>
+          <w:b/>
+          <w:bCs/>
+        </w:rPr>
+      </w:pPr>
     </w:p>
     <w:p>
       <w:pPr>
@@ -1099,6 +1146,7 @@
           <w:b/>
           <w:bCs/>
         </w:rPr>
+        <w:lastRenderedPageBreak/>
         <w:t>Meta Data</w:t>
       </w:r>
     </w:p>
@@ -1144,7 +1192,6 @@
     </w:p>
     <w:p>
       <w:r>
-        <w:lastRenderedPageBreak/>
         <w:t>Gender: This column contains the gender description of each entry. M or F.</w:t>
       </w:r>
     </w:p>

</xml_diff>